<commit_message>
Pushing lot of updates to the resume, rephrased all sections
</commit_message>
<xml_diff>
--- a/Sohan_Resume_web.docx
+++ b/Sohan_Resume_web.docx
@@ -26,9 +26,9 @@
                   <wp:posOffset>15240</wp:posOffset>
                 </wp:positionH>
                 <wp:positionV relativeFrom="paragraph">
-                  <wp:posOffset>391795</wp:posOffset>
+                  <wp:posOffset>432435</wp:posOffset>
                 </wp:positionV>
-                <wp:extent cx="6264910" cy="27940"/>
+                <wp:extent cx="6266815" cy="29845"/>
                 <wp:effectExtent l="0" t="0" r="0" b="0"/>
                 <wp:wrapNone/>
                 <wp:docPr id="1" name="Shape1"/>
@@ -39,7 +39,7 @@
                       <wps:spPr>
                         <a:xfrm flipV="1">
                           <a:off x="0" y="0"/>
-                          <a:ext cx="6264360" cy="23400"/>
+                          <a:ext cx="6266160" cy="25560"/>
                         </a:xfrm>
                         <a:prstGeom prst="line">
                           <a:avLst/>
@@ -65,7 +65,7 @@
           </mc:Choice>
           <mc:Fallback>
             <w:pict>
-              <v:line id="shape_0" from="1.2pt,29.95pt" to="494.4pt,31.75pt" ID="Shape1" stroked="t" style="position:absolute;flip:y">
+              <v:line id="shape_0" from="1.2pt,33.1pt" to="494.55pt,35.05pt" ID="Shape1" stroked="t" style="position:absolute;flip:y">
                 <v:stroke color="black" joinstyle="round" endcap="flat"/>
                 <v:fill o:detectmouseclick="t" on="false"/>
               </v:line>
@@ -247,6 +247,90 @@
         <w:ind w:right="0" w:hanging="0"/>
         <w:jc w:val="left"/>
         <w:rPr>
+          <w:rFonts w:eastAsia="Arial Unicode MS" w:cs="Lucida Sans"/>
+        </w:rPr>
+      </w:pPr>
+      <w:r>
+        <w:rPr>
+          <w:rFonts w:ascii="Georgia" w:hAnsi="Georgia"/>
+          <w:sz w:val="20"/>
+          <w:szCs w:val="20"/>
+        </w:rPr>
+      </w:r>
+    </w:p>
+    <w:p>
+      <w:pPr>
+        <w:pStyle w:val="Normal"/>
+        <w:tabs>
+          <w:tab w:val="left" w:pos="227" w:leader="none"/>
+        </w:tabs>
+        <w:spacing w:before="0" w:after="28"/>
+        <w:ind w:right="0" w:hanging="0"/>
+        <w:jc w:val="left"/>
+        <w:rPr>
+          <w:rFonts w:ascii="Georgia" w:hAnsi="Georgia"/>
+          <w:b/>
+          <w:b/>
+          <w:bCs/>
+          <w:sz w:val="20"/>
+          <w:szCs w:val="20"/>
+        </w:rPr>
+      </w:pPr>
+      <w:r>
+        <w:rPr>
+          <w:rFonts w:eastAsia="Arial Unicode MS" w:cs="Lucida Sans" w:ascii="Georgia" w:hAnsi="Georgia"/>
+          <w:b/>
+          <w:bCs/>
+          <w:sz w:val="20"/>
+          <w:szCs w:val="20"/>
+        </w:rPr>
+        <w:t>S</w:t>
+      </w:r>
+      <w:r>
+        <w:rPr>
+          <w:rFonts w:eastAsia="Arial Unicode MS" w:cs="Lucida Sans" w:ascii="Georgia" w:hAnsi="Georgia"/>
+          <w:b/>
+          <w:bCs/>
+          <w:sz w:val="20"/>
+          <w:szCs w:val="20"/>
+        </w:rPr>
+        <w:t>ummary</w:t>
+      </w:r>
+    </w:p>
+    <w:p>
+      <w:pPr>
+        <w:pStyle w:val="Normal"/>
+        <w:tabs>
+          <w:tab w:val="left" w:pos="227" w:leader="none"/>
+        </w:tabs>
+        <w:spacing w:before="0" w:after="28"/>
+        <w:ind w:right="0" w:hanging="0"/>
+        <w:jc w:val="left"/>
+        <w:rPr>
+          <w:rFonts w:ascii="Georgia" w:hAnsi="Georgia"/>
+          <w:sz w:val="20"/>
+          <w:szCs w:val="20"/>
+        </w:rPr>
+      </w:pPr>
+      <w:r>
+        <w:rPr>
+          <w:rFonts w:eastAsia="Arial Unicode MS" w:cs="Lucida Sans" w:ascii="Georgia" w:hAnsi="Georgia"/>
+          <w:sz w:val="20"/>
+          <w:szCs w:val="20"/>
+        </w:rPr>
+        <w:t>System Administrator with 5 years of experience. Adept to resolving complex networking issues and demonstrating strong knowledge in fields of Linux administration, Virtualization, Cloud computing and Automation in fast-paced environment.</w:t>
+      </w:r>
+    </w:p>
+    <w:p>
+      <w:pPr>
+        <w:pStyle w:val="Normal"/>
+        <w:tabs>
+          <w:tab w:val="left" w:pos="227" w:leader="none"/>
+        </w:tabs>
+        <w:spacing w:before="0" w:after="28"/>
+        <w:ind w:right="0" w:hanging="0"/>
+        <w:jc w:val="left"/>
+        <w:rPr>
           <w:rFonts w:ascii="Georgia" w:hAnsi="Georgia"/>
           <w:sz w:val="20"/>
           <w:szCs w:val="20"/>
@@ -476,8 +560,7 @@
         <w:contextualSpacing/>
         <w:jc w:val="left"/>
         <w:rPr>
-          <w:sz w:val="20"/>
-          <w:szCs w:val="20"/>
+          <w:rFonts w:ascii="Georgia" w:hAnsi="Georgia"/>
         </w:rPr>
       </w:pPr>
       <w:r>
@@ -496,6 +579,10 @@
     <w:p>
       <w:pPr>
         <w:pStyle w:val="TextBody"/>
+        <w:numPr>
+          <w:ilvl w:val="0"/>
+          <w:numId w:val="5"/>
+        </w:numPr>
         <w:tabs>
           <w:tab w:val="left" w:pos="227" w:leader="none"/>
         </w:tabs>
@@ -504,21 +591,15 @@
         <w:jc w:val="left"/>
         <w:rPr>
           <w:rFonts w:ascii="Georgia" w:hAnsi="Georgia"/>
-          <w:b/>
-          <w:b/>
-          <w:bCs/>
+        </w:rPr>
+      </w:pPr>
+      <w:r>
+        <w:rPr>
+          <w:rFonts w:ascii="Georgia" w:hAnsi="Georgia"/>
           <w:sz w:val="20"/>
           <w:szCs w:val="20"/>
         </w:rPr>
-      </w:pPr>
-      <w:r>
-        <w:rPr>
-          <w:rFonts w:ascii="Georgia" w:hAnsi="Georgia"/>
-          <w:b/>
-          <w:bCs/>
-          <w:sz w:val="20"/>
-          <w:szCs w:val="20"/>
-        </w:rPr>
+        <w:t xml:space="preserve">Helping in localizing and maintaining 200+ websites for Fortune 500 and multinational clients using UNIX based proxy software. </w:t>
       </w:r>
     </w:p>
     <w:p>
@@ -526,12 +607,10 @@
         <w:pStyle w:val="TextBody"/>
         <w:numPr>
           <w:ilvl w:val="0"/>
-          <w:numId w:val="6"/>
+          <w:numId w:val="5"/>
         </w:numPr>
-        <w:jc w:val="left"/>
-        <w:rPr>
-          <w:rFonts w:ascii="CMR10" w:hAnsi="CMR10"/>
-          <w:sz w:val="20"/>
+        <w:rPr>
+          <w:rFonts w:ascii="Georgia" w:hAnsi="Georgia"/>
         </w:rPr>
       </w:pPr>
       <w:r>
@@ -540,7 +619,7 @@
           <w:sz w:val="20"/>
           <w:szCs w:val="20"/>
         </w:rPr>
-        <w:t xml:space="preserve">Web crawling client websites using UNIX based proxy tool and creating translatable files from databases. </w:t>
+        <w:t xml:space="preserve">Storing, querying and backing up web crawled data from client websites in MySQL database and generating files for the linguists to translate. </w:t>
       </w:r>
     </w:p>
     <w:p>
@@ -548,17 +627,19 @@
         <w:pStyle w:val="TextBody"/>
         <w:numPr>
           <w:ilvl w:val="0"/>
-          <w:numId w:val="6"/>
+          <w:numId w:val="5"/>
         </w:numPr>
-        <w:jc w:val="left"/>
-        <w:rPr/>
+        <w:rPr>
+          <w:rFonts w:ascii="Georgia" w:hAnsi="Georgia"/>
+        </w:rPr>
       </w:pPr>
       <w:r>
         <w:rPr>
-          <w:rFonts w:ascii="CMR10" w:hAnsi="CMR10"/>
+          <w:rFonts w:ascii="Georgia" w:hAnsi="Georgia"/>
           <w:sz w:val="20"/>
-        </w:rPr>
-        <w:t xml:space="preserve">Creating/managing Apache and proxy configuration files using Subversion and deploying them to 50+ testing/staging virtualized machines. Machines are virtualized using VMWare ESXi servers and virtual machines have CentOS and RHEL(6/7). </w:t>
+          <w:szCs w:val="20"/>
+        </w:rPr>
+        <w:t xml:space="preserve">Provisioning 20+ testing and staging VMs using VMware ESXi server, vSphere clients and boot- strapping these nodes using Chef and Puppet. </w:t>
       </w:r>
     </w:p>
     <w:p>
@@ -566,17 +647,19 @@
         <w:pStyle w:val="TextBody"/>
         <w:numPr>
           <w:ilvl w:val="0"/>
-          <w:numId w:val="6"/>
+          <w:numId w:val="5"/>
         </w:numPr>
-        <w:jc w:val="left"/>
-        <w:rPr/>
+        <w:rPr>
+          <w:rFonts w:ascii="Georgia" w:hAnsi="Georgia"/>
+        </w:rPr>
       </w:pPr>
       <w:r>
         <w:rPr>
-          <w:rFonts w:ascii="CMR10" w:hAnsi="CMR10"/>
+          <w:rFonts w:ascii="Georgia" w:hAnsi="Georgia"/>
           <w:sz w:val="20"/>
-        </w:rPr>
-        <w:t>Automating recurring processes using BASH/Python scripts and CRON jobs.</w:t>
+          <w:szCs w:val="20"/>
+        </w:rPr>
+        <w:t xml:space="preserve">Troubleshooting Apache configuration files to guarantee uninterrupted QA testing on 20+ staging servers. </w:t>
       </w:r>
     </w:p>
     <w:p>
@@ -584,17 +667,21 @@
         <w:pStyle w:val="TextBody"/>
         <w:numPr>
           <w:ilvl w:val="0"/>
-          <w:numId w:val="6"/>
+          <w:numId w:val="5"/>
         </w:numPr>
-        <w:jc w:val="left"/>
-        <w:rPr/>
+        <w:rPr>
+          <w:rFonts w:ascii="Georgia" w:hAnsi="Georgia"/>
+          <w:sz w:val="20"/>
+          <w:szCs w:val="20"/>
+        </w:rPr>
       </w:pPr>
       <w:r>
         <w:rPr>
-          <w:rFonts w:ascii="CMR10" w:hAnsi="CMR10"/>
+          <w:rFonts w:ascii="Georgia" w:hAnsi="Georgia"/>
           <w:sz w:val="20"/>
-        </w:rPr>
-        <w:t xml:space="preserve">Part of the team that manages RSA keys and VPN profiles on RHEL (6/7) virtual machines for </w:t>
+          <w:szCs w:val="20"/>
+        </w:rPr>
+        <w:t xml:space="preserve">Automating recurring software updates and cache backups using BASH/Python scripts and CRON jobs. </w:t>
       </w:r>
     </w:p>
     <w:p>
@@ -602,17 +689,19 @@
         <w:pStyle w:val="TextBody"/>
         <w:numPr>
           <w:ilvl w:val="0"/>
-          <w:numId w:val="6"/>
+          <w:numId w:val="5"/>
         </w:numPr>
-        <w:jc w:val="left"/>
-        <w:rPr/>
+        <w:rPr>
+          <w:rFonts w:ascii="Georgia" w:hAnsi="Georgia"/>
+        </w:rPr>
       </w:pPr>
       <w:r>
         <w:rPr>
-          <w:rFonts w:ascii="CMR10" w:hAnsi="CMR10"/>
+          <w:rFonts w:ascii="Georgia" w:hAnsi="Georgia"/>
           <w:sz w:val="20"/>
-        </w:rPr>
-        <w:t>engineers in all US offices.</w:t>
+          <w:szCs w:val="20"/>
+        </w:rPr>
+        <w:t xml:space="preserve">Fixing critical functional issues, tracking these issues with JIRA and collaborating code with engineers using Subversion. </w:t>
       </w:r>
     </w:p>
     <w:p>
@@ -620,17 +709,39 @@
         <w:pStyle w:val="TextBody"/>
         <w:numPr>
           <w:ilvl w:val="0"/>
-          <w:numId w:val="6"/>
+          <w:numId w:val="5"/>
         </w:numPr>
-        <w:jc w:val="left"/>
-        <w:rPr/>
+        <w:rPr>
+          <w:rFonts w:ascii="Georgia" w:hAnsi="Georgia"/>
+        </w:rPr>
       </w:pPr>
       <w:r>
         <w:rPr>
-          <w:rFonts w:ascii="CMR10" w:hAnsi="CMR10"/>
+          <w:rFonts w:ascii="Georgia" w:hAnsi="Georgia"/>
           <w:sz w:val="20"/>
-        </w:rPr>
-        <w:t xml:space="preserve">Monitoring logs and troubleshooting network related issues for load balanced production data- </w:t>
+          <w:szCs w:val="20"/>
+        </w:rPr>
+        <w:t xml:space="preserve">Contributing to global team of 12 members by investigating network and outage related issues for 6 production data-centers and AWS EC2 instances consisting of 250+ load balanced servers spread across the globe. </w:t>
+      </w:r>
+    </w:p>
+    <w:p>
+      <w:pPr>
+        <w:pStyle w:val="TextBody"/>
+        <w:numPr>
+          <w:ilvl w:val="0"/>
+          <w:numId w:val="5"/>
+        </w:numPr>
+        <w:rPr>
+          <w:rFonts w:ascii="Georgia" w:hAnsi="Georgia"/>
+        </w:rPr>
+      </w:pPr>
+      <w:r>
+        <w:rPr>
+          <w:rFonts w:ascii="Georgia" w:hAnsi="Georgia"/>
+          <w:sz w:val="20"/>
+          <w:szCs w:val="20"/>
+        </w:rPr>
+        <w:t xml:space="preserve">Training new hires, assisting the manager in claiming/delegating daily tasks within the team and documenting the company processes in Confluence to help improve the software. </w:t>
       </w:r>
     </w:p>
     <w:p>
@@ -642,84 +753,34 @@
         </w:numPr>
         <w:ind w:left="720" w:hanging="0"/>
         <w:jc w:val="left"/>
-        <w:rPr/>
+        <w:rPr>
+          <w:rFonts w:ascii="Georgia" w:hAnsi="Georgia"/>
+        </w:rPr>
       </w:pPr>
       <w:r>
         <w:rPr>
-          <w:rFonts w:ascii="CMR10" w:hAnsi="CMR10"/>
+          <w:rFonts w:ascii="Georgia" w:hAnsi="Georgia"/>
           <w:sz w:val="20"/>
-        </w:rPr>
-        <w:t>centers and AWS clusters consisting of 200+ servers (RHEL 6/7) spread across the globe.</w:t>
+          <w:szCs w:val="20"/>
+        </w:rPr>
+        <w:t xml:space="preserve"> </w:t>
       </w:r>
     </w:p>
     <w:p>
       <w:pPr>
         <w:pStyle w:val="TextBody"/>
+        <w:widowControl/>
         <w:numPr>
           <w:ilvl w:val="0"/>
-          <w:numId w:val="6"/>
+          <w:numId w:val="0"/>
         </w:numPr>
+        <w:bidi w:val="0"/>
+        <w:spacing w:lineRule="auto" w:line="216" w:before="0" w:after="144"/>
+        <w:ind w:left="360" w:right="0" w:hanging="0"/>
+        <w:contextualSpacing/>
         <w:jc w:val="left"/>
-        <w:rPr/>
-      </w:pPr>
-      <w:r>
-        <w:rPr>
-          <w:rFonts w:ascii="CMR10" w:hAnsi="CMR10"/>
-          <w:sz w:val="20"/>
-        </w:rPr>
-        <w:t>Installing/updating software packages and patches on testing and staging environments.</w:t>
-      </w:r>
-    </w:p>
-    <w:p>
-      <w:pPr>
-        <w:pStyle w:val="TextBody"/>
-        <w:numPr>
-          <w:ilvl w:val="0"/>
-          <w:numId w:val="6"/>
-        </w:numPr>
-        <w:jc w:val="left"/>
-        <w:rPr/>
-      </w:pPr>
-      <w:r>
-        <w:rPr>
-          <w:rFonts w:ascii="CMR10" w:hAnsi="CMR10"/>
-          <w:sz w:val="20"/>
-        </w:rPr>
-        <w:t>Training new hires and assisting the manager in claiming/delegating tasks within the team.</w:t>
-      </w:r>
-    </w:p>
-    <w:p>
-      <w:pPr>
-        <w:pStyle w:val="TextBody"/>
-        <w:numPr>
-          <w:ilvl w:val="0"/>
-          <w:numId w:val="6"/>
-        </w:numPr>
-        <w:jc w:val="left"/>
-        <w:rPr/>
-      </w:pPr>
-      <w:r>
-        <w:rPr>
-          <w:rFonts w:ascii="CMR10" w:hAnsi="CMR10"/>
-          <w:sz w:val="20"/>
-        </w:rPr>
-        <w:t xml:space="preserve">Gaining confidence and trust from the clients by explaining technical details about the proxy solution. </w:t>
-      </w:r>
-    </w:p>
-    <w:p>
-      <w:pPr>
-        <w:pStyle w:val="TextBody"/>
-        <w:jc w:val="left"/>
-        <w:rPr>
-          <w:rFonts w:ascii="Georgia" w:hAnsi="Georgia" w:eastAsia="Arial Unicode MS" w:cs="Lucida Sans"/>
-          <w:b/>
-          <w:b/>
-          <w:bCs/>
-          <w:i w:val="false"/>
-          <w:i w:val="false"/>
-          <w:iCs w:val="false"/>
-          <w:sz w:val="20"/>
-          <w:szCs w:val="20"/>
+        <w:rPr>
+          <w:rFonts w:ascii="Georgia" w:hAnsi="Georgia"/>
         </w:rPr>
       </w:pPr>
       <w:r>
@@ -732,21 +793,201 @@
           <w:sz w:val="20"/>
           <w:szCs w:val="20"/>
         </w:rPr>
+        <w:t>Computer Skills</w:t>
       </w:r>
     </w:p>
     <w:p>
       <w:pPr>
-        <w:pStyle w:val="Normal"/>
+        <w:pStyle w:val="TextBody"/>
+        <w:numPr>
+          <w:ilvl w:val="0"/>
+          <w:numId w:val="6"/>
+        </w:numPr>
         <w:tabs>
           <w:tab w:val="left" w:pos="227" w:leader="none"/>
         </w:tabs>
         <w:spacing w:before="0" w:after="28"/>
-        <w:ind w:right="0" w:hanging="0"/>
+        <w:contextualSpacing/>
         <w:jc w:val="left"/>
         <w:rPr>
           <w:rFonts w:ascii="Georgia" w:hAnsi="Georgia"/>
         </w:rPr>
       </w:pPr>
+      <w:r>
+        <w:rPr>
+          <w:rFonts w:eastAsia="Arial Unicode MS" w:cs="Lucida Sans" w:ascii="Georgia" w:hAnsi="Georgia"/>
+          <w:b w:val="false"/>
+          <w:bCs w:val="false"/>
+          <w:i/>
+          <w:iCs/>
+          <w:sz w:val="20"/>
+          <w:szCs w:val="20"/>
+        </w:rPr>
+        <w:t>Languages/Databases</w:t>
+        <w:tab/>
+      </w:r>
+      <w:r>
+        <w:rPr>
+          <w:rFonts w:eastAsia="Arial Unicode MS" w:cs="Lucida Sans" w:ascii="Georgia" w:hAnsi="Georgia"/>
+          <w:sz w:val="20"/>
+          <w:szCs w:val="20"/>
+        </w:rPr>
+        <w:t>: Bash, Python, Ruby, PHP, HTML, CSS, XML, JavaScript, MySQL</w:t>
+      </w:r>
+    </w:p>
+    <w:p>
+      <w:pPr>
+        <w:pStyle w:val="TextBody"/>
+        <w:numPr>
+          <w:ilvl w:val="0"/>
+          <w:numId w:val="6"/>
+        </w:numPr>
+        <w:tabs>
+          <w:tab w:val="left" w:pos="227" w:leader="none"/>
+        </w:tabs>
+        <w:spacing w:before="0" w:after="28"/>
+        <w:contextualSpacing/>
+        <w:jc w:val="left"/>
+        <w:rPr>
+          <w:rFonts w:ascii="Georgia" w:hAnsi="Georgia"/>
+        </w:rPr>
+      </w:pPr>
+      <w:r>
+        <w:rPr>
+          <w:rFonts w:eastAsia="Arial Unicode MS" w:cs="Lucida Sans" w:ascii="Georgia" w:hAnsi="Georgia"/>
+          <w:i/>
+          <w:iCs/>
+          <w:sz w:val="20"/>
+          <w:szCs w:val="20"/>
+        </w:rPr>
+        <w:t>Operating Systems</w:t>
+        <w:tab/>
+      </w:r>
+      <w:r>
+        <w:rPr>
+          <w:rFonts w:eastAsia="Arial Unicode MS" w:cs="Lucida Sans" w:ascii="Georgia" w:hAnsi="Georgia"/>
+          <w:sz w:val="20"/>
+          <w:szCs w:val="20"/>
+        </w:rPr>
+        <w:t>: Linux (RHEL/CentOS/Fedora/Ubuntu), Macintosh, Windows</w:t>
+      </w:r>
+    </w:p>
+    <w:p>
+      <w:pPr>
+        <w:pStyle w:val="TextBody"/>
+        <w:numPr>
+          <w:ilvl w:val="0"/>
+          <w:numId w:val="6"/>
+        </w:numPr>
+        <w:tabs>
+          <w:tab w:val="left" w:pos="227" w:leader="none"/>
+        </w:tabs>
+        <w:spacing w:lineRule="auto" w:line="218" w:before="0" w:after="28"/>
+        <w:contextualSpacing/>
+        <w:jc w:val="left"/>
+        <w:rPr>
+          <w:rFonts w:ascii="Georgia" w:hAnsi="Georgia"/>
+        </w:rPr>
+      </w:pPr>
+      <w:r>
+        <w:rPr>
+          <w:rFonts w:eastAsia="Arial Unicode MS" w:cs="Lucida Sans" w:ascii="Georgia" w:hAnsi="Georgia"/>
+          <w:i/>
+          <w:iCs/>
+          <w:sz w:val="20"/>
+          <w:szCs w:val="20"/>
+        </w:rPr>
+        <w:t>Other Tools</w:t>
+        <w:tab/>
+        <w:tab/>
+      </w:r>
+      <w:r>
+        <w:rPr>
+          <w:rFonts w:eastAsia="Arial Unicode MS" w:cs="Lucida Sans" w:ascii="Georgia" w:hAnsi="Georgia"/>
+          <w:sz w:val="20"/>
+          <w:szCs w:val="20"/>
+        </w:rPr>
+        <w:t xml:space="preserve">: </w:t>
+      </w:r>
+      <w:r>
+        <w:rPr>
+          <w:rFonts w:eastAsia="Arial Unicode MS" w:cs="Lucida Sans" w:ascii="Georgia" w:hAnsi="Georgia"/>
+          <w:b w:val="false"/>
+          <w:bCs w:val="false"/>
+          <w:sz w:val="20"/>
+          <w:szCs w:val="20"/>
+        </w:rPr>
+        <w:t>Amazon Web Services (EC2, S3, RDS, Route53, VPC), Apache,</w:t>
+      </w:r>
+      <w:r>
+        <w:rPr>
+          <w:rFonts w:ascii="Georgia" w:hAnsi="Georgia"/>
+          <w:sz w:val="20"/>
+          <w:szCs w:val="20"/>
+        </w:rPr>
+        <w:t xml:space="preserve"> Automation </w:t>
+        <w:tab/>
+        <w:tab/>
+        <w:tab/>
+        <w:tab/>
+        <w:t xml:space="preserve">  (Chef, Puppet), Version Control (Subversion, GitHub), Virtualization </w:t>
+        <w:tab/>
+        <w:tab/>
+        <w:tab/>
+        <w:tab/>
+        <w:tab/>
+        <w:t xml:space="preserve">  (VMware, KVM, Vagrant), JIRA, MySQL Workbench </w:t>
+      </w:r>
+    </w:p>
+    <w:p>
+      <w:pPr>
+        <w:pStyle w:val="TextBody"/>
+        <w:jc w:val="left"/>
+        <w:rPr>
+          <w:rFonts w:ascii="Georgia" w:hAnsi="Georgia" w:eastAsia="Arial Unicode MS" w:cs="Lucida Sans"/>
+          <w:b/>
+          <w:b/>
+          <w:bCs/>
+          <w:sz w:val="20"/>
+          <w:szCs w:val="20"/>
+        </w:rPr>
+      </w:pPr>
+      <w:r>
+        <w:rPr>
+          <w:rFonts w:eastAsia="Arial Unicode MS" w:cs="Lucida Sans" w:ascii="Georgia" w:hAnsi="Georgia"/>
+          <w:b/>
+          <w:bCs/>
+          <w:sz w:val="20"/>
+          <w:szCs w:val="20"/>
+        </w:rPr>
+      </w:r>
+    </w:p>
+    <w:p>
+      <w:pPr>
+        <w:pStyle w:val="TextBody"/>
+        <w:jc w:val="left"/>
+        <w:rPr>
+          <w:rFonts w:ascii="Georgia" w:hAnsi="Georgia"/>
+        </w:rPr>
+      </w:pPr>
+      <w:r>
+        <w:rPr>
+          <w:rFonts w:eastAsia="Arial Unicode MS" w:cs="Lucida Sans" w:ascii="Georgia" w:hAnsi="Georgia"/>
+          <w:b/>
+          <w:bCs/>
+          <w:sz w:val="20"/>
+          <w:szCs w:val="20"/>
+        </w:rPr>
+        <w:t>Academic Projects</w:t>
+      </w:r>
+      <w:r>
+        <w:rPr>
+          <w:rFonts w:eastAsia="Arial Unicode MS" w:cs="Lucida Sans" w:ascii="Georgia" w:hAnsi="Georgia"/>
+          <w:sz w:val="20"/>
+          <w:szCs w:val="20"/>
+        </w:rPr>
+        <w:br/>
+      </w:r>
       <w:r>
         <w:rPr>
           <w:rFonts w:eastAsia="Arial Unicode MS" w:cs="Lucida Sans" w:ascii="Georgia" w:hAnsi="Georgia"/>
@@ -757,228 +998,6 @@
           <w:sz w:val="20"/>
           <w:szCs w:val="20"/>
         </w:rPr>
-        <w:t>Computer Skills</w:t>
-      </w:r>
-    </w:p>
-    <w:p>
-      <w:pPr>
-        <w:pStyle w:val="Normal"/>
-        <w:tabs>
-          <w:tab w:val="left" w:pos="227" w:leader="none"/>
-        </w:tabs>
-        <w:spacing w:before="0" w:after="28"/>
-        <w:ind w:left="13" w:right="0" w:hanging="0"/>
-        <w:jc w:val="left"/>
-        <w:rPr>
-          <w:rFonts w:ascii="Georgia" w:hAnsi="Georgia" w:eastAsia="Arial Unicode MS" w:cs="Lucida Sans"/>
-          <w:b/>
-          <w:b/>
-          <w:bCs/>
-          <w:i w:val="false"/>
-          <w:i w:val="false"/>
-          <w:iCs w:val="false"/>
-        </w:rPr>
-      </w:pPr>
-      <w:r>
-        <w:rPr>
-          <w:rFonts w:eastAsia="Arial Unicode MS" w:cs="Lucida Sans" w:ascii="Georgia" w:hAnsi="Georgia"/>
-          <w:b/>
-          <w:bCs/>
-          <w:i w:val="false"/>
-          <w:iCs w:val="false"/>
-        </w:rPr>
-      </w:r>
-    </w:p>
-    <w:p>
-      <w:pPr>
-        <w:pStyle w:val="TextBody"/>
-        <w:numPr>
-          <w:ilvl w:val="0"/>
-          <w:numId w:val="1"/>
-        </w:numPr>
-        <w:tabs>
-          <w:tab w:val="left" w:pos="227" w:leader="none"/>
-        </w:tabs>
-        <w:spacing w:before="0" w:after="28"/>
-        <w:contextualSpacing/>
-        <w:jc w:val="left"/>
-        <w:rPr>
-          <w:rFonts w:ascii="Georgia" w:hAnsi="Georgia"/>
-        </w:rPr>
-      </w:pPr>
-      <w:r>
-        <w:rPr>
-          <w:rFonts w:eastAsia="Arial Unicode MS" w:cs="Lucida Sans" w:ascii="Georgia" w:hAnsi="Georgia"/>
-          <w:b w:val="false"/>
-          <w:bCs w:val="false"/>
-          <w:i/>
-          <w:iCs/>
-          <w:sz w:val="20"/>
-          <w:szCs w:val="20"/>
-        </w:rPr>
-        <w:t>Languages/Databases</w:t>
-        <w:tab/>
-      </w:r>
-      <w:r>
-        <w:rPr>
-          <w:rFonts w:eastAsia="Arial Unicode MS" w:cs="Lucida Sans" w:ascii="Georgia" w:hAnsi="Georgia"/>
-          <w:sz w:val="20"/>
-          <w:szCs w:val="20"/>
-        </w:rPr>
-        <w:t>: Bash, Python, Ruby, PHP, HTML, CSS, XML, JavaScript, MySQL</w:t>
-      </w:r>
-    </w:p>
-    <w:p>
-      <w:pPr>
-        <w:pStyle w:val="TextBody"/>
-        <w:numPr>
-          <w:ilvl w:val="0"/>
-          <w:numId w:val="1"/>
-        </w:numPr>
-        <w:tabs>
-          <w:tab w:val="left" w:pos="227" w:leader="none"/>
-        </w:tabs>
-        <w:spacing w:before="0" w:after="28"/>
-        <w:contextualSpacing/>
-        <w:jc w:val="left"/>
-        <w:rPr/>
-      </w:pPr>
-      <w:r>
-        <w:rPr>
-          <w:rFonts w:eastAsia="Arial Unicode MS" w:cs="Lucida Sans" w:ascii="Georgia" w:hAnsi="Georgia"/>
-          <w:i/>
-          <w:iCs/>
-          <w:sz w:val="20"/>
-          <w:szCs w:val="20"/>
-        </w:rPr>
-        <w:t>Operating Systems</w:t>
-        <w:tab/>
-      </w:r>
-      <w:r>
-        <w:rPr>
-          <w:rFonts w:eastAsia="Arial Unicode MS" w:cs="Lucida Sans" w:ascii="Georgia" w:hAnsi="Georgia"/>
-          <w:sz w:val="20"/>
-          <w:szCs w:val="20"/>
-        </w:rPr>
-        <w:t>: Linux (RHEL/CentOS/Fedora/Ubuntu), Macintosh, Windows</w:t>
-      </w:r>
-    </w:p>
-    <w:p>
-      <w:pPr>
-        <w:pStyle w:val="TextBody"/>
-        <w:numPr>
-          <w:ilvl w:val="0"/>
-          <w:numId w:val="1"/>
-        </w:numPr>
-        <w:tabs>
-          <w:tab w:val="left" w:pos="227" w:leader="none"/>
-        </w:tabs>
-        <w:spacing w:lineRule="auto" w:line="218" w:before="0" w:after="28"/>
-        <w:contextualSpacing/>
-        <w:jc w:val="left"/>
-        <w:rPr>
-          <w:rFonts w:ascii="Georgia" w:hAnsi="Georgia"/>
-        </w:rPr>
-      </w:pPr>
-      <w:r>
-        <w:rPr>
-          <w:rFonts w:eastAsia="Arial Unicode MS" w:cs="Lucida Sans" w:ascii="Georgia" w:hAnsi="Georgia"/>
-          <w:i/>
-          <w:iCs/>
-          <w:sz w:val="20"/>
-          <w:szCs w:val="20"/>
-        </w:rPr>
-        <w:t>Other Tools</w:t>
-        <w:tab/>
-        <w:tab/>
-      </w:r>
-      <w:r>
-        <w:rPr>
-          <w:rFonts w:eastAsia="Arial Unicode MS" w:cs="Lucida Sans" w:ascii="Georgia" w:hAnsi="Georgia"/>
-          <w:sz w:val="20"/>
-          <w:szCs w:val="20"/>
-        </w:rPr>
-        <w:t xml:space="preserve">: AWS, CMS, Apache, Chef, Puppet, Version Control (Subversion, GitHub), </w:t>
-      </w:r>
-      <w:r>
-        <w:rPr>
-          <w:rFonts w:ascii="Georgia" w:hAnsi="Georgia"/>
-          <w:sz w:val="20"/>
-        </w:rPr>
-        <w:tab/>
-        <w:tab/>
-        <w:tab/>
-        <w:tab/>
-        <w:t xml:space="preserve">  Virtualization (VMWare, KVM),  JIRA, MySQL Workben</w:t>
-      </w:r>
-      <w:r>
-        <w:rPr>
-          <w:rFonts w:ascii="Georgia" w:hAnsi="Georgia"/>
-          <w:b w:val="false"/>
-          <w:bCs w:val="false"/>
-          <w:sz w:val="20"/>
-        </w:rPr>
-        <w:t xml:space="preserve">ch, LATEX </w:t>
-      </w:r>
-    </w:p>
-    <w:p>
-      <w:pPr>
-        <w:pStyle w:val="TextBody"/>
-        <w:numPr>
-          <w:ilvl w:val="0"/>
-          <w:numId w:val="0"/>
-        </w:numPr>
-        <w:ind w:left="720" w:hanging="0"/>
-        <w:jc w:val="left"/>
-        <w:rPr>
-          <w:rFonts w:ascii="Georgia" w:hAnsi="Georgia"/>
-        </w:rPr>
-      </w:pPr>
-      <w:r>
-        <w:rPr>
-          <w:rFonts w:ascii="Georgia" w:hAnsi="Georgia"/>
-          <w:sz w:val="20"/>
-          <w:szCs w:val="20"/>
-        </w:rPr>
-        <w:br/>
-      </w:r>
-    </w:p>
-    <w:p>
-      <w:pPr>
-        <w:pStyle w:val="TextBody"/>
-        <w:jc w:val="left"/>
-        <w:rPr>
-          <w:rFonts w:ascii="Georgia" w:hAnsi="Georgia"/>
-        </w:rPr>
-      </w:pPr>
-      <w:r>
-        <w:rPr>
-          <w:rFonts w:eastAsia="Arial Unicode MS" w:cs="Lucida Sans" w:ascii="Georgia" w:hAnsi="Georgia"/>
-          <w:b/>
-          <w:bCs/>
-          <w:sz w:val="20"/>
-          <w:szCs w:val="20"/>
-        </w:rPr>
-        <w:t>Academic Projects</w:t>
-      </w:r>
-      <w:r>
-        <w:rPr>
-          <w:rFonts w:eastAsia="Arial Unicode MS" w:cs="Lucida Sans" w:ascii="Georgia" w:hAnsi="Georgia"/>
-          <w:sz w:val="20"/>
-          <w:szCs w:val="20"/>
-        </w:rPr>
-        <w:br/>
-      </w:r>
-      <w:r>
-        <w:rPr>
-          <w:rFonts w:eastAsia="Arial Unicode MS" w:cs="Lucida Sans" w:ascii="Georgia" w:hAnsi="Georgia"/>
-          <w:b/>
-          <w:bCs/>
-          <w:i w:val="false"/>
-          <w:iCs w:val="false"/>
-          <w:sz w:val="20"/>
-          <w:szCs w:val="20"/>
-        </w:rPr>
         <w:t>Project Management System</w:t>
       </w:r>
       <w:r>
@@ -1006,6 +1025,15 @@
     <w:p>
       <w:pPr>
         <w:pStyle w:val="TextBody"/>
+        <w:numPr>
+          <w:ilvl w:val="0"/>
+          <w:numId w:val="1"/>
+        </w:numPr>
+        <w:tabs>
+          <w:tab w:val="left" w:pos="227" w:leader="none"/>
+        </w:tabs>
+        <w:spacing w:before="0" w:after="28"/>
+        <w:contextualSpacing/>
         <w:jc w:val="left"/>
         <w:rPr>
           <w:rFonts w:ascii="Georgia" w:hAnsi="Georgia"/>
@@ -1015,34 +1043,37 @@
       </w:pPr>
       <w:r>
         <w:rPr>
+          <w:rFonts w:eastAsia="Lucida Sans" w:cs="Lucida Sans" w:ascii="Georgia" w:hAnsi="Georgia"/>
+          <w:sz w:val="20"/>
+          <w:szCs w:val="20"/>
+        </w:rPr>
+        <w:t xml:space="preserve">Developed a website in order for any company to efficiently organize and manage their projects. The layout of the website was handled in HTML, CSS and PHP. The project data was stored in normalized tables (such as company, project, etc) and data was retrieved using MySQL queries. </w:t>
+      </w:r>
+    </w:p>
+    <w:p>
+      <w:pPr>
+        <w:pStyle w:val="TextBody"/>
+        <w:numPr>
+          <w:ilvl w:val="0"/>
+          <w:numId w:val="0"/>
+        </w:numPr>
+        <w:tabs>
+          <w:tab w:val="left" w:pos="227" w:leader="none"/>
+        </w:tabs>
+        <w:spacing w:before="0" w:after="28"/>
+        <w:ind w:left="720" w:hanging="0"/>
+        <w:contextualSpacing/>
+        <w:jc w:val="left"/>
+        <w:rPr>
+          <w:rFonts w:eastAsia="Lucida Sans" w:cs="Lucida Sans"/>
+        </w:rPr>
+      </w:pPr>
+      <w:r>
+        <w:rPr>
           <w:rFonts w:ascii="Georgia" w:hAnsi="Georgia"/>
           <w:sz w:val="20"/>
           <w:szCs w:val="20"/>
         </w:rPr>
-      </w:r>
-    </w:p>
-    <w:p>
-      <w:pPr>
-        <w:pStyle w:val="TextBody"/>
-        <w:numPr>
-          <w:ilvl w:val="0"/>
-          <w:numId w:val="2"/>
-        </w:numPr>
-        <w:tabs>
-          <w:tab w:val="left" w:pos="227" w:leader="none"/>
-        </w:tabs>
-        <w:spacing w:before="0" w:after="28"/>
-        <w:contextualSpacing/>
-        <w:jc w:val="left"/>
-        <w:rPr/>
-      </w:pPr>
-      <w:r>
-        <w:rPr>
-          <w:rFonts w:eastAsia="Lucida Sans" w:cs="Lucida Sans" w:ascii="Georgia" w:hAnsi="Georgia"/>
-          <w:sz w:val="20"/>
-          <w:szCs w:val="20"/>
-        </w:rPr>
-        <w:t xml:space="preserve">Developed a website to manage multiple company projects with HTML, CSS, PHP as front end and MySQL as back end. Created Database schema using MySQL Workbench to retrieve normalized tables of company, project, department, tasks, user and calendar using MySQL queries. </w:t>
       </w:r>
     </w:p>
     <w:p>
@@ -1121,7 +1152,7 @@
         <w:pStyle w:val="TextBody"/>
         <w:numPr>
           <w:ilvl w:val="0"/>
-          <w:numId w:val="4"/>
+          <w:numId w:val="3"/>
         </w:numPr>
         <w:tabs>
           <w:tab w:val="left" w:pos="227" w:leader="none"/>
@@ -1129,23 +1160,18 @@
         <w:spacing w:before="0" w:after="28"/>
         <w:contextualSpacing/>
         <w:jc w:val="left"/>
-        <w:rPr/>
-      </w:pPr>
-      <w:r>
-        <w:rPr>
-          <w:rFonts w:eastAsia="Arial Unicode MS" w:cs="Lucida Sans" w:ascii="Georgia" w:hAnsi="Georgia"/>
+        <w:rPr>
+          <w:rFonts w:ascii="Georgia" w:hAnsi="Georgia"/>
           <w:sz w:val="20"/>
-          <w:szCs w:val="20"/>
-        </w:rPr>
-        <w:t xml:space="preserve">Successfully extracted and counted mismatches of Transposon Associated Genome for Biology department by developing website in HTML, PHP, Java. The website consisted of web interface to input Raw Illumina Sequence Data and generate the count of potential mismatches in an </w:t>
-      </w:r>
+        </w:rPr>
+      </w:pPr>
       <w:r>
         <w:rPr>
           <w:rFonts w:ascii="Georgia" w:hAnsi="Georgia"/>
           <w:sz w:val="20"/>
           <w:szCs w:val="20"/>
         </w:rPr>
-        <w:t xml:space="preserve">output file on a local server using Linux, Apache and PHP. </w:t>
+        <w:t xml:space="preserve">Developed website in Linux, Apache, MySQL and PHP (LAMP) to automate and improve the manual process of finding mismatches in Transposon Associated Genome for Biology department. The website consisted of web interface to input Raw Illumina Sequence Data and generate the count of potential mismatches in an output file on a local server. </w:t>
       </w:r>
     </w:p>
     <w:p>
@@ -1202,30 +1228,28 @@
     </w:p>
     <w:p>
       <w:pPr>
-        <w:pStyle w:val="Normal"/>
+        <w:pStyle w:val="TextBody"/>
+        <w:numPr>
+          <w:ilvl w:val="0"/>
+          <w:numId w:val="4"/>
+        </w:numPr>
         <w:tabs>
           <w:tab w:val="left" w:pos="227" w:leader="none"/>
         </w:tabs>
         <w:spacing w:before="0" w:after="28"/>
-        <w:ind w:left="0" w:right="180" w:hanging="0"/>
+        <w:contextualSpacing/>
         <w:jc w:val="left"/>
         <w:rPr>
-          <w:rFonts w:ascii="Georgia" w:hAnsi="Georgia" w:eastAsia="Arial Unicode MS" w:cs="Lucida Sans"/>
-          <w:b/>
-          <w:b/>
-          <w:bCs/>
-          <w:sz w:val="21"/>
-          <w:szCs w:val="21"/>
+          <w:rFonts w:ascii="Georgia" w:hAnsi="Georgia"/>
         </w:rPr>
       </w:pPr>
       <w:r>
         <w:rPr>
           <w:rFonts w:eastAsia="Arial Unicode MS" w:cs="Lucida Sans" w:ascii="Georgia" w:hAnsi="Georgia"/>
-          <w:b/>
-          <w:bCs/>
-          <w:sz w:val="21"/>
-          <w:szCs w:val="21"/>
-        </w:rPr>
+          <w:sz w:val="20"/>
+          <w:szCs w:val="20"/>
+        </w:rPr>
+        <w:t xml:space="preserve">Cooking: Fascinated by variety of cuisines around the world and cook the dishes at home. </w:t>
       </w:r>
     </w:p>
     <w:p>
@@ -1233,7 +1257,7 @@
         <w:pStyle w:val="TextBody"/>
         <w:numPr>
           <w:ilvl w:val="0"/>
-          <w:numId w:val="5"/>
+          <w:numId w:val="2"/>
         </w:numPr>
         <w:tabs>
           <w:tab w:val="left" w:pos="227" w:leader="none"/>
@@ -1241,57 +1265,21 @@
         <w:spacing w:before="0" w:after="28"/>
         <w:contextualSpacing/>
         <w:jc w:val="left"/>
-        <w:rPr/>
-      </w:pPr>
+        <w:rPr>
+          <w:rFonts w:ascii="Georgia" w:hAnsi="Georgia"/>
+          <w:sz w:val="20"/>
+          <w:szCs w:val="20"/>
+        </w:rPr>
+      </w:pPr>
+      <w:bookmarkStart w:id="1" w:name="__DdeLink__168_491577472"/>
+      <w:bookmarkEnd w:id="1"/>
       <w:r>
         <w:rPr>
           <w:rFonts w:eastAsia="Arial Unicode MS" w:cs="Lucida Sans" w:ascii="Georgia" w:hAnsi="Georgia"/>
           <w:sz w:val="20"/>
           <w:szCs w:val="20"/>
         </w:rPr>
-        <w:t>Cooking: Fascinated by variety of cuisines around the world.</w:t>
-      </w:r>
-    </w:p>
-    <w:p>
-      <w:pPr>
-        <w:pStyle w:val="TextBody"/>
-        <w:numPr>
-          <w:ilvl w:val="0"/>
-          <w:numId w:val="3"/>
-        </w:numPr>
-        <w:tabs>
-          <w:tab w:val="left" w:pos="227" w:leader="none"/>
-        </w:tabs>
-        <w:spacing w:before="0" w:after="28"/>
-        <w:contextualSpacing/>
-        <w:jc w:val="left"/>
-        <w:rPr/>
-      </w:pPr>
-      <w:bookmarkStart w:id="1" w:name="__DdeLink__168_491577472"/>
-      <w:bookmarkEnd w:id="1"/>
-      <w:r>
-        <w:rPr>
-          <w:rFonts w:eastAsia="Arial Unicode MS" w:cs="Lucida Sans" w:ascii="Georgia" w:hAnsi="Georgia"/>
-          <w:sz w:val="20"/>
-          <w:szCs w:val="20"/>
-        </w:rPr>
-        <w:t>Biking: Explore nature while biking and daily commute as a</w:t>
-      </w:r>
-      <w:r>
-        <w:rPr>
-          <w:rFonts w:eastAsia="Arial Unicode MS" w:cs="Lucida Sans" w:ascii="Georgia" w:hAnsi="Georgia"/>
-          <w:sz w:val="20"/>
-          <w:szCs w:val="20"/>
-        </w:rPr>
-        <w:t>n</w:t>
-      </w:r>
-      <w:r>
-        <w:rPr>
-          <w:rFonts w:eastAsia="Arial Unicode MS" w:cs="Lucida Sans" w:ascii="Georgia" w:hAnsi="Georgia"/>
-          <w:sz w:val="20"/>
-          <w:szCs w:val="20"/>
-        </w:rPr>
-        <w:t xml:space="preserve"> eco-friendly alternative to car. </w:t>
+        <w:t xml:space="preserve">Biking: Bike for daily commute as an eco-friendly and healthy alternative to car. </w:t>
       </w:r>
     </w:p>
     <w:sectPr>
@@ -1323,6 +1311,120 @@
       </w:pPr>
       <w:rPr>
         <w:rFonts w:ascii="Symbol" w:hAnsi="Symbol" w:cs="Symbol" w:hint="default"/>
+        <w:rFonts w:cs="Symbol"/>
+      </w:rPr>
+    </w:lvl>
+    <w:lvl w:ilvl="1">
+      <w:start w:val="1"/>
+      <w:numFmt w:val="decimal"/>
+      <w:lvlText w:val="%2."/>
+      <w:lvlJc w:val="left"/>
+      <w:pPr>
+        <w:tabs>
+          <w:tab w:val="num" w:pos="1080"/>
+        </w:tabs>
+        <w:ind w:left="1080" w:hanging="360"/>
+      </w:pPr>
+    </w:lvl>
+    <w:lvl w:ilvl="2">
+      <w:start w:val="1"/>
+      <w:numFmt w:val="decimal"/>
+      <w:lvlText w:val="%3."/>
+      <w:lvlJc w:val="left"/>
+      <w:pPr>
+        <w:tabs>
+          <w:tab w:val="num" w:pos="1440"/>
+        </w:tabs>
+        <w:ind w:left="1440" w:hanging="360"/>
+      </w:pPr>
+    </w:lvl>
+    <w:lvl w:ilvl="3">
+      <w:start w:val="1"/>
+      <w:numFmt w:val="decimal"/>
+      <w:lvlText w:val="%4."/>
+      <w:lvlJc w:val="left"/>
+      <w:pPr>
+        <w:tabs>
+          <w:tab w:val="num" w:pos="1800"/>
+        </w:tabs>
+        <w:ind w:left="1800" w:hanging="360"/>
+      </w:pPr>
+    </w:lvl>
+    <w:lvl w:ilvl="4">
+      <w:start w:val="1"/>
+      <w:numFmt w:val="decimal"/>
+      <w:lvlText w:val="%5."/>
+      <w:lvlJc w:val="left"/>
+      <w:pPr>
+        <w:tabs>
+          <w:tab w:val="num" w:pos="2160"/>
+        </w:tabs>
+        <w:ind w:left="2160" w:hanging="360"/>
+      </w:pPr>
+    </w:lvl>
+    <w:lvl w:ilvl="5">
+      <w:start w:val="1"/>
+      <w:numFmt w:val="decimal"/>
+      <w:lvlText w:val="%6."/>
+      <w:lvlJc w:val="left"/>
+      <w:pPr>
+        <w:tabs>
+          <w:tab w:val="num" w:pos="2520"/>
+        </w:tabs>
+        <w:ind w:left="2520" w:hanging="360"/>
+      </w:pPr>
+    </w:lvl>
+    <w:lvl w:ilvl="6">
+      <w:start w:val="1"/>
+      <w:numFmt w:val="decimal"/>
+      <w:lvlText w:val="%7."/>
+      <w:lvlJc w:val="left"/>
+      <w:pPr>
+        <w:tabs>
+          <w:tab w:val="num" w:pos="2880"/>
+        </w:tabs>
+        <w:ind w:left="2880" w:hanging="360"/>
+      </w:pPr>
+    </w:lvl>
+    <w:lvl w:ilvl="7">
+      <w:start w:val="1"/>
+      <w:numFmt w:val="decimal"/>
+      <w:lvlText w:val="%8."/>
+      <w:lvlJc w:val="left"/>
+      <w:pPr>
+        <w:tabs>
+          <w:tab w:val="num" w:pos="3240"/>
+        </w:tabs>
+        <w:ind w:left="3240" w:hanging="360"/>
+      </w:pPr>
+    </w:lvl>
+    <w:lvl w:ilvl="8">
+      <w:start w:val="1"/>
+      <w:numFmt w:val="decimal"/>
+      <w:lvlText w:val="%9."/>
+      <w:lvlJc w:val="left"/>
+      <w:pPr>
+        <w:tabs>
+          <w:tab w:val="num" w:pos="3600"/>
+        </w:tabs>
+        <w:ind w:left="3600" w:hanging="360"/>
+      </w:pPr>
+    </w:lvl>
+  </w:abstractNum>
+  <w:abstractNum w:abstractNumId="2">
+    <w:lvl w:ilvl="0">
+      <w:start w:val="1"/>
+      <w:numFmt w:val="bullet"/>
+      <w:lvlText w:val=""/>
+      <w:lvlJc w:val="left"/>
+      <w:pPr>
+        <w:tabs>
+          <w:tab w:val="num" w:pos="720"/>
+        </w:tabs>
+        <w:ind w:left="720" w:hanging="360"/>
+      </w:pPr>
+      <w:rPr>
+        <w:rFonts w:ascii="Symbol" w:hAnsi="Symbol" w:cs="Symbol" w:hint="default"/>
         <w:sz w:val="21"/>
         <w:szCs w:val="21"/>
         <w:rFonts w:cs="OpenSymbol"/>
@@ -1473,120 +1575,6 @@
       </w:rPr>
     </w:lvl>
   </w:abstractNum>
-  <w:abstractNum w:abstractNumId="2">
-    <w:lvl w:ilvl="0">
-      <w:start w:val="1"/>
-      <w:numFmt w:val="bullet"/>
-      <w:lvlText w:val=""/>
-      <w:lvlJc w:val="left"/>
-      <w:pPr>
-        <w:tabs>
-          <w:tab w:val="num" w:pos="720"/>
-        </w:tabs>
-        <w:ind w:left="720" w:hanging="360"/>
-      </w:pPr>
-      <w:rPr>
-        <w:rFonts w:ascii="Symbol" w:hAnsi="Symbol" w:cs="Symbol" w:hint="default"/>
-        <w:rFonts w:cs="Symbol"/>
-      </w:rPr>
-    </w:lvl>
-    <w:lvl w:ilvl="1">
-      <w:start w:val="1"/>
-      <w:numFmt w:val="decimal"/>
-      <w:lvlText w:val="%2."/>
-      <w:lvlJc w:val="left"/>
-      <w:pPr>
-        <w:tabs>
-          <w:tab w:val="num" w:pos="1080"/>
-        </w:tabs>
-        <w:ind w:left="1080" w:hanging="360"/>
-      </w:pPr>
-    </w:lvl>
-    <w:lvl w:ilvl="2">
-      <w:start w:val="1"/>
-      <w:numFmt w:val="decimal"/>
-      <w:lvlText w:val="%3."/>
-      <w:lvlJc w:val="left"/>
-      <w:pPr>
-        <w:tabs>
-          <w:tab w:val="num" w:pos="1440"/>
-        </w:tabs>
-        <w:ind w:left="1440" w:hanging="360"/>
-      </w:pPr>
-    </w:lvl>
-    <w:lvl w:ilvl="3">
-      <w:start w:val="1"/>
-      <w:numFmt w:val="decimal"/>
-      <w:lvlText w:val="%4."/>
-      <w:lvlJc w:val="left"/>
-      <w:pPr>
-        <w:tabs>
-          <w:tab w:val="num" w:pos="1800"/>
-        </w:tabs>
-        <w:ind w:left="1800" w:hanging="360"/>
-      </w:pPr>
-    </w:lvl>
-    <w:lvl w:ilvl="4">
-      <w:start w:val="1"/>
-      <w:numFmt w:val="decimal"/>
-      <w:lvlText w:val="%5."/>
-      <w:lvlJc w:val="left"/>
-      <w:pPr>
-        <w:tabs>
-          <w:tab w:val="num" w:pos="2160"/>
-        </w:tabs>
-        <w:ind w:left="2160" w:hanging="360"/>
-      </w:pPr>
-    </w:lvl>
-    <w:lvl w:ilvl="5">
-      <w:start w:val="1"/>
-      <w:numFmt w:val="decimal"/>
-      <w:lvlText w:val="%6."/>
-      <w:lvlJc w:val="left"/>
-      <w:pPr>
-        <w:tabs>
-          <w:tab w:val="num" w:pos="2520"/>
-        </w:tabs>
-        <w:ind w:left="2520" w:hanging="360"/>
-      </w:pPr>
-    </w:lvl>
-    <w:lvl w:ilvl="6">
-      <w:start w:val="1"/>
-      <w:numFmt w:val="decimal"/>
-      <w:lvlText w:val="%7."/>
-      <w:lvlJc w:val="left"/>
-      <w:pPr>
-        <w:tabs>
-          <w:tab w:val="num" w:pos="2880"/>
-        </w:tabs>
-        <w:ind w:left="2880" w:hanging="360"/>
-      </w:pPr>
-    </w:lvl>
-    <w:lvl w:ilvl="7">
-      <w:start w:val="1"/>
-      <w:numFmt w:val="decimal"/>
-      <w:lvlText w:val="%8."/>
-      <w:lvlJc w:val="left"/>
-      <w:pPr>
-        <w:tabs>
-          <w:tab w:val="num" w:pos="3240"/>
-        </w:tabs>
-        <w:ind w:left="3240" w:hanging="360"/>
-      </w:pPr>
-    </w:lvl>
-    <w:lvl w:ilvl="8">
-      <w:start w:val="1"/>
-      <w:numFmt w:val="decimal"/>
-      <w:lvlText w:val="%9."/>
-      <w:lvlJc w:val="left"/>
-      <w:pPr>
-        <w:tabs>
-          <w:tab w:val="num" w:pos="3600"/>
-        </w:tabs>
-        <w:ind w:left="3600" w:hanging="360"/>
-      </w:pPr>
-    </w:lvl>
-  </w:abstractNum>
   <w:abstractNum w:abstractNumId="3">
     <w:lvl w:ilvl="0">
       <w:start w:val="1"/>
@@ -1601,7 +1589,7 @@
       </w:pPr>
       <w:rPr>
         <w:rFonts w:ascii="Symbol" w:hAnsi="Symbol" w:cs="Symbol" w:hint="default"/>
-        <w:sz w:val="21"/>
+        <w:sz w:val="20"/>
         <w:szCs w:val="21"/>
         <w:rFonts w:cs="OpenSymbol"/>
       </w:rPr>
@@ -2093,15 +2081,13 @@
       </w:pPr>
       <w:rPr>
         <w:rFonts w:ascii="Symbol" w:hAnsi="Symbol" w:cs="Symbol" w:hint="default"/>
-        <w:sz w:val="21"/>
-        <w:szCs w:val="21"/>
-        <w:rFonts w:cs="OpenSymbol"/>
+        <w:rFonts w:cs="Symbol"/>
       </w:rPr>
     </w:lvl>
     <w:lvl w:ilvl="1">
       <w:start w:val="1"/>
       <w:numFmt w:val="bullet"/>
-      <w:lvlText w:val="◦"/>
+      <w:lvlText w:val=""/>
       <w:lvlJc w:val="left"/>
       <w:pPr>
         <w:tabs>
@@ -2110,16 +2096,14 @@
         <w:ind w:left="1080" w:hanging="360"/>
       </w:pPr>
       <w:rPr>
-        <w:rFonts w:ascii="OpenSymbol" w:hAnsi="OpenSymbol" w:cs="OpenSymbol" w:hint="default"/>
-        <w:sz w:val="21"/>
-        <w:szCs w:val="21"/>
-        <w:rFonts w:cs="OpenSymbol"/>
+        <w:rFonts w:ascii="Symbol" w:hAnsi="Symbol" w:cs="Symbol" w:hint="default"/>
+        <w:rFonts w:cs="Symbol"/>
       </w:rPr>
     </w:lvl>
     <w:lvl w:ilvl="2">
       <w:start w:val="1"/>
       <w:numFmt w:val="bullet"/>
-      <w:lvlText w:val="▪"/>
+      <w:lvlText w:val=""/>
       <w:lvlJc w:val="left"/>
       <w:pPr>
         <w:tabs>
@@ -2128,10 +2112,8 @@
         <w:ind w:left="1440" w:hanging="360"/>
       </w:pPr>
       <w:rPr>
-        <w:rFonts w:ascii="OpenSymbol" w:hAnsi="OpenSymbol" w:cs="OpenSymbol" w:hint="default"/>
-        <w:sz w:val="21"/>
-        <w:szCs w:val="21"/>
-        <w:rFonts w:cs="OpenSymbol"/>
+        <w:rFonts w:ascii="Symbol" w:hAnsi="Symbol" w:cs="Symbol" w:hint="default"/>
+        <w:rFonts w:cs="Symbol"/>
       </w:rPr>
     </w:lvl>
     <w:lvl w:ilvl="3">
@@ -2147,15 +2129,13 @@
       </w:pPr>
       <w:rPr>
         <w:rFonts w:ascii="Symbol" w:hAnsi="Symbol" w:cs="Symbol" w:hint="default"/>
-        <w:sz w:val="21"/>
-        <w:szCs w:val="21"/>
-        <w:rFonts w:cs="OpenSymbol"/>
+        <w:rFonts w:cs="Symbol"/>
       </w:rPr>
     </w:lvl>
     <w:lvl w:ilvl="4">
       <w:start w:val="1"/>
       <w:numFmt w:val="bullet"/>
-      <w:lvlText w:val="◦"/>
+      <w:lvlText w:val=""/>
       <w:lvlJc w:val="left"/>
       <w:pPr>
         <w:tabs>
@@ -2164,16 +2144,14 @@
         <w:ind w:left="2160" w:hanging="360"/>
       </w:pPr>
       <w:rPr>
-        <w:rFonts w:ascii="OpenSymbol" w:hAnsi="OpenSymbol" w:cs="OpenSymbol" w:hint="default"/>
-        <w:sz w:val="21"/>
-        <w:szCs w:val="21"/>
-        <w:rFonts w:cs="OpenSymbol"/>
+        <w:rFonts w:ascii="Symbol" w:hAnsi="Symbol" w:cs="Symbol" w:hint="default"/>
+        <w:rFonts w:cs="Symbol"/>
       </w:rPr>
     </w:lvl>
     <w:lvl w:ilvl="5">
       <w:start w:val="1"/>
       <w:numFmt w:val="bullet"/>
-      <w:lvlText w:val="▪"/>
+      <w:lvlText w:val=""/>
       <w:lvlJc w:val="left"/>
       <w:pPr>
         <w:tabs>
@@ -2182,10 +2160,8 @@
         <w:ind w:left="2520" w:hanging="360"/>
       </w:pPr>
       <w:rPr>
-        <w:rFonts w:ascii="OpenSymbol" w:hAnsi="OpenSymbol" w:cs="OpenSymbol" w:hint="default"/>
-        <w:sz w:val="21"/>
-        <w:szCs w:val="21"/>
-        <w:rFonts w:cs="OpenSymbol"/>
+        <w:rFonts w:ascii="Symbol" w:hAnsi="Symbol" w:cs="Symbol" w:hint="default"/>
+        <w:rFonts w:cs="Symbol"/>
       </w:rPr>
     </w:lvl>
     <w:lvl w:ilvl="6">
@@ -2201,15 +2177,13 @@
       </w:pPr>
       <w:rPr>
         <w:rFonts w:ascii="Symbol" w:hAnsi="Symbol" w:cs="Symbol" w:hint="default"/>
-        <w:sz w:val="21"/>
-        <w:szCs w:val="21"/>
-        <w:rFonts w:cs="OpenSymbol"/>
+        <w:rFonts w:cs="Symbol"/>
       </w:rPr>
     </w:lvl>
     <w:lvl w:ilvl="7">
       <w:start w:val="1"/>
       <w:numFmt w:val="bullet"/>
-      <w:lvlText w:val="◦"/>
+      <w:lvlText w:val=""/>
       <w:lvlJc w:val="left"/>
       <w:pPr>
         <w:tabs>
@@ -2218,16 +2192,14 @@
         <w:ind w:left="3240" w:hanging="360"/>
       </w:pPr>
       <w:rPr>
-        <w:rFonts w:ascii="OpenSymbol" w:hAnsi="OpenSymbol" w:cs="OpenSymbol" w:hint="default"/>
-        <w:sz w:val="21"/>
-        <w:szCs w:val="21"/>
-        <w:rFonts w:cs="OpenSymbol"/>
+        <w:rFonts w:ascii="Symbol" w:hAnsi="Symbol" w:cs="Symbol" w:hint="default"/>
+        <w:rFonts w:cs="Symbol"/>
       </w:rPr>
     </w:lvl>
     <w:lvl w:ilvl="8">
       <w:start w:val="1"/>
       <w:numFmt w:val="bullet"/>
-      <w:lvlText w:val="▪"/>
+      <w:lvlText w:val=""/>
       <w:lvlJc w:val="left"/>
       <w:pPr>
         <w:tabs>
@@ -2236,10 +2208,8 @@
         <w:ind w:left="3600" w:hanging="360"/>
       </w:pPr>
       <w:rPr>
-        <w:rFonts w:ascii="OpenSymbol" w:hAnsi="OpenSymbol" w:cs="OpenSymbol" w:hint="default"/>
-        <w:sz w:val="21"/>
-        <w:szCs w:val="21"/>
-        <w:rFonts w:cs="OpenSymbol"/>
+        <w:rFonts w:ascii="Symbol" w:hAnsi="Symbol" w:cs="Symbol" w:hint="default"/>
+        <w:rFonts w:cs="Symbol"/>
       </w:rPr>
     </w:lvl>
   </w:abstractNum>
@@ -6842,6 +6812,1305 @@
       <w:szCs w:val="21"/>
     </w:rPr>
   </w:style>
+  <w:style w:type="character" w:styleId="ListLabel562">
+    <w:name w:val="ListLabel 562"/>
+    <w:qFormat/>
+    <w:rPr>
+      <w:rFonts w:ascii="Georgia" w:hAnsi="Georgia" w:cs="OpenSymbol"/>
+      <w:sz w:val="21"/>
+      <w:szCs w:val="21"/>
+    </w:rPr>
+  </w:style>
+  <w:style w:type="character" w:styleId="ListLabel563">
+    <w:name w:val="ListLabel 563"/>
+    <w:qFormat/>
+    <w:rPr>
+      <w:rFonts w:cs="OpenSymbol"/>
+      <w:sz w:val="21"/>
+      <w:szCs w:val="21"/>
+    </w:rPr>
+  </w:style>
+  <w:style w:type="character" w:styleId="ListLabel564">
+    <w:name w:val="ListLabel 564"/>
+    <w:qFormat/>
+    <w:rPr>
+      <w:rFonts w:cs="OpenSymbol"/>
+      <w:sz w:val="21"/>
+      <w:szCs w:val="21"/>
+    </w:rPr>
+  </w:style>
+  <w:style w:type="character" w:styleId="ListLabel565">
+    <w:name w:val="ListLabel 565"/>
+    <w:qFormat/>
+    <w:rPr>
+      <w:rFonts w:cs="OpenSymbol"/>
+      <w:sz w:val="21"/>
+      <w:szCs w:val="21"/>
+    </w:rPr>
+  </w:style>
+  <w:style w:type="character" w:styleId="ListLabel566">
+    <w:name w:val="ListLabel 566"/>
+    <w:qFormat/>
+    <w:rPr>
+      <w:rFonts w:cs="OpenSymbol"/>
+      <w:sz w:val="21"/>
+      <w:szCs w:val="21"/>
+    </w:rPr>
+  </w:style>
+  <w:style w:type="character" w:styleId="ListLabel567">
+    <w:name w:val="ListLabel 567"/>
+    <w:qFormat/>
+    <w:rPr>
+      <w:rFonts w:cs="OpenSymbol"/>
+      <w:sz w:val="21"/>
+      <w:szCs w:val="21"/>
+    </w:rPr>
+  </w:style>
+  <w:style w:type="character" w:styleId="ListLabel568">
+    <w:name w:val="ListLabel 568"/>
+    <w:qFormat/>
+    <w:rPr>
+      <w:rFonts w:cs="OpenSymbol"/>
+      <w:sz w:val="21"/>
+      <w:szCs w:val="21"/>
+    </w:rPr>
+  </w:style>
+  <w:style w:type="character" w:styleId="ListLabel569">
+    <w:name w:val="ListLabel 569"/>
+    <w:qFormat/>
+    <w:rPr>
+      <w:rFonts w:cs="OpenSymbol"/>
+      <w:sz w:val="21"/>
+      <w:szCs w:val="21"/>
+    </w:rPr>
+  </w:style>
+  <w:style w:type="character" w:styleId="ListLabel570">
+    <w:name w:val="ListLabel 570"/>
+    <w:qFormat/>
+    <w:rPr>
+      <w:rFonts w:cs="OpenSymbol"/>
+      <w:sz w:val="21"/>
+      <w:szCs w:val="21"/>
+    </w:rPr>
+  </w:style>
+  <w:style w:type="character" w:styleId="ListLabel571">
+    <w:name w:val="ListLabel 571"/>
+    <w:qFormat/>
+    <w:rPr>
+      <w:rFonts w:cs="Symbol"/>
+    </w:rPr>
+  </w:style>
+  <w:style w:type="character" w:styleId="ListLabel572">
+    <w:name w:val="ListLabel 572"/>
+    <w:qFormat/>
+    <w:rPr>
+      <w:rFonts w:cs="OpenSymbol"/>
+      <w:sz w:val="21"/>
+      <w:szCs w:val="21"/>
+    </w:rPr>
+  </w:style>
+  <w:style w:type="character" w:styleId="ListLabel573">
+    <w:name w:val="ListLabel 573"/>
+    <w:qFormat/>
+    <w:rPr>
+      <w:rFonts w:cs="OpenSymbol"/>
+      <w:sz w:val="21"/>
+      <w:szCs w:val="21"/>
+    </w:rPr>
+  </w:style>
+  <w:style w:type="character" w:styleId="ListLabel574">
+    <w:name w:val="ListLabel 574"/>
+    <w:qFormat/>
+    <w:rPr>
+      <w:rFonts w:cs="OpenSymbol"/>
+      <w:sz w:val="21"/>
+      <w:szCs w:val="21"/>
+    </w:rPr>
+  </w:style>
+  <w:style w:type="character" w:styleId="ListLabel575">
+    <w:name w:val="ListLabel 575"/>
+    <w:qFormat/>
+    <w:rPr>
+      <w:rFonts w:cs="OpenSymbol"/>
+      <w:sz w:val="21"/>
+      <w:szCs w:val="21"/>
+    </w:rPr>
+  </w:style>
+  <w:style w:type="character" w:styleId="ListLabel576">
+    <w:name w:val="ListLabel 576"/>
+    <w:qFormat/>
+    <w:rPr>
+      <w:rFonts w:cs="OpenSymbol"/>
+      <w:sz w:val="21"/>
+      <w:szCs w:val="21"/>
+    </w:rPr>
+  </w:style>
+  <w:style w:type="character" w:styleId="ListLabel577">
+    <w:name w:val="ListLabel 577"/>
+    <w:qFormat/>
+    <w:rPr>
+      <w:rFonts w:cs="OpenSymbol"/>
+      <w:sz w:val="21"/>
+      <w:szCs w:val="21"/>
+    </w:rPr>
+  </w:style>
+  <w:style w:type="character" w:styleId="ListLabel578">
+    <w:name w:val="ListLabel 578"/>
+    <w:qFormat/>
+    <w:rPr>
+      <w:rFonts w:cs="OpenSymbol"/>
+      <w:sz w:val="21"/>
+      <w:szCs w:val="21"/>
+    </w:rPr>
+  </w:style>
+  <w:style w:type="character" w:styleId="ListLabel579">
+    <w:name w:val="ListLabel 579"/>
+    <w:qFormat/>
+    <w:rPr>
+      <w:rFonts w:cs="OpenSymbol"/>
+      <w:sz w:val="21"/>
+      <w:szCs w:val="21"/>
+    </w:rPr>
+  </w:style>
+  <w:style w:type="character" w:styleId="ListLabel580">
+    <w:name w:val="ListLabel 580"/>
+    <w:qFormat/>
+    <w:rPr>
+      <w:rFonts w:cs="OpenSymbol"/>
+      <w:sz w:val="21"/>
+      <w:szCs w:val="21"/>
+    </w:rPr>
+  </w:style>
+  <w:style w:type="character" w:styleId="ListLabel581">
+    <w:name w:val="ListLabel 581"/>
+    <w:qFormat/>
+    <w:rPr>
+      <w:rFonts w:cs="OpenSymbol"/>
+      <w:sz w:val="21"/>
+      <w:szCs w:val="21"/>
+    </w:rPr>
+  </w:style>
+  <w:style w:type="character" w:styleId="ListLabel582">
+    <w:name w:val="ListLabel 582"/>
+    <w:qFormat/>
+    <w:rPr>
+      <w:rFonts w:cs="OpenSymbol"/>
+      <w:sz w:val="21"/>
+      <w:szCs w:val="21"/>
+    </w:rPr>
+  </w:style>
+  <w:style w:type="character" w:styleId="ListLabel583">
+    <w:name w:val="ListLabel 583"/>
+    <w:qFormat/>
+    <w:rPr>
+      <w:rFonts w:cs="OpenSymbol"/>
+      <w:sz w:val="21"/>
+      <w:szCs w:val="21"/>
+    </w:rPr>
+  </w:style>
+  <w:style w:type="character" w:styleId="ListLabel584">
+    <w:name w:val="ListLabel 584"/>
+    <w:qFormat/>
+    <w:rPr>
+      <w:rFonts w:cs="OpenSymbol"/>
+      <w:sz w:val="21"/>
+      <w:szCs w:val="21"/>
+    </w:rPr>
+  </w:style>
+  <w:style w:type="character" w:styleId="ListLabel585">
+    <w:name w:val="ListLabel 585"/>
+    <w:qFormat/>
+    <w:rPr>
+      <w:rFonts w:cs="OpenSymbol"/>
+      <w:sz w:val="21"/>
+      <w:szCs w:val="21"/>
+    </w:rPr>
+  </w:style>
+  <w:style w:type="character" w:styleId="ListLabel586">
+    <w:name w:val="ListLabel 586"/>
+    <w:qFormat/>
+    <w:rPr>
+      <w:rFonts w:cs="OpenSymbol"/>
+      <w:sz w:val="21"/>
+      <w:szCs w:val="21"/>
+    </w:rPr>
+  </w:style>
+  <w:style w:type="character" w:styleId="ListLabel587">
+    <w:name w:val="ListLabel 587"/>
+    <w:qFormat/>
+    <w:rPr>
+      <w:rFonts w:cs="OpenSymbol"/>
+      <w:sz w:val="21"/>
+      <w:szCs w:val="21"/>
+    </w:rPr>
+  </w:style>
+  <w:style w:type="character" w:styleId="ListLabel588">
+    <w:name w:val="ListLabel 588"/>
+    <w:qFormat/>
+    <w:rPr>
+      <w:rFonts w:cs="OpenSymbol"/>
+      <w:sz w:val="21"/>
+      <w:szCs w:val="21"/>
+    </w:rPr>
+  </w:style>
+  <w:style w:type="character" w:styleId="ListLabel589">
+    <w:name w:val="ListLabel 589"/>
+    <w:qFormat/>
+    <w:rPr>
+      <w:rFonts w:cs="OpenSymbol"/>
+      <w:sz w:val="21"/>
+      <w:szCs w:val="21"/>
+    </w:rPr>
+  </w:style>
+  <w:style w:type="character" w:styleId="ListLabel590">
+    <w:name w:val="ListLabel 590"/>
+    <w:qFormat/>
+    <w:rPr>
+      <w:rFonts w:cs="OpenSymbol"/>
+      <w:sz w:val="21"/>
+      <w:szCs w:val="21"/>
+    </w:rPr>
+  </w:style>
+  <w:style w:type="character" w:styleId="ListLabel591">
+    <w:name w:val="ListLabel 591"/>
+    <w:qFormat/>
+    <w:rPr>
+      <w:rFonts w:cs="OpenSymbol"/>
+      <w:sz w:val="21"/>
+      <w:szCs w:val="21"/>
+    </w:rPr>
+  </w:style>
+  <w:style w:type="character" w:styleId="ListLabel592">
+    <w:name w:val="ListLabel 592"/>
+    <w:qFormat/>
+    <w:rPr>
+      <w:rFonts w:cs="OpenSymbol"/>
+      <w:sz w:val="21"/>
+      <w:szCs w:val="21"/>
+    </w:rPr>
+  </w:style>
+  <w:style w:type="character" w:styleId="ListLabel593">
+    <w:name w:val="ListLabel 593"/>
+    <w:qFormat/>
+    <w:rPr>
+      <w:rFonts w:cs="OpenSymbol"/>
+      <w:sz w:val="21"/>
+      <w:szCs w:val="21"/>
+    </w:rPr>
+  </w:style>
+  <w:style w:type="character" w:styleId="ListLabel594">
+    <w:name w:val="ListLabel 594"/>
+    <w:qFormat/>
+    <w:rPr>
+      <w:rFonts w:cs="OpenSymbol"/>
+      <w:sz w:val="21"/>
+      <w:szCs w:val="21"/>
+    </w:rPr>
+  </w:style>
+  <w:style w:type="character" w:styleId="ListLabel595">
+    <w:name w:val="ListLabel 595"/>
+    <w:qFormat/>
+    <w:rPr>
+      <w:rFonts w:cs="OpenSymbol"/>
+      <w:sz w:val="21"/>
+      <w:szCs w:val="21"/>
+    </w:rPr>
+  </w:style>
+  <w:style w:type="character" w:styleId="ListLabel596">
+    <w:name w:val="ListLabel 596"/>
+    <w:qFormat/>
+    <w:rPr>
+      <w:rFonts w:cs="OpenSymbol"/>
+      <w:sz w:val="21"/>
+      <w:szCs w:val="21"/>
+    </w:rPr>
+  </w:style>
+  <w:style w:type="character" w:styleId="ListLabel597">
+    <w:name w:val="ListLabel 597"/>
+    <w:qFormat/>
+    <w:rPr>
+      <w:rFonts w:cs="OpenSymbol"/>
+      <w:sz w:val="21"/>
+      <w:szCs w:val="21"/>
+    </w:rPr>
+  </w:style>
+  <w:style w:type="character" w:styleId="ListLabel598">
+    <w:name w:val="ListLabel 598"/>
+    <w:qFormat/>
+    <w:rPr>
+      <w:rFonts w:cs="OpenSymbol"/>
+      <w:sz w:val="21"/>
+      <w:szCs w:val="21"/>
+    </w:rPr>
+  </w:style>
+  <w:style w:type="character" w:styleId="ListLabel599">
+    <w:name w:val="ListLabel 599"/>
+    <w:qFormat/>
+    <w:rPr>
+      <w:rFonts w:ascii="CMR10" w:hAnsi="CMR10" w:cs="OpenSymbol"/>
+      <w:sz w:val="20"/>
+      <w:szCs w:val="21"/>
+    </w:rPr>
+  </w:style>
+  <w:style w:type="character" w:styleId="ListLabel600">
+    <w:name w:val="ListLabel 600"/>
+    <w:qFormat/>
+    <w:rPr>
+      <w:rFonts w:cs="OpenSymbol"/>
+      <w:sz w:val="21"/>
+      <w:szCs w:val="21"/>
+    </w:rPr>
+  </w:style>
+  <w:style w:type="character" w:styleId="ListLabel601">
+    <w:name w:val="ListLabel 601"/>
+    <w:qFormat/>
+    <w:rPr>
+      <w:rFonts w:cs="OpenSymbol"/>
+      <w:sz w:val="21"/>
+      <w:szCs w:val="21"/>
+    </w:rPr>
+  </w:style>
+  <w:style w:type="character" w:styleId="ListLabel602">
+    <w:name w:val="ListLabel 602"/>
+    <w:qFormat/>
+    <w:rPr>
+      <w:rFonts w:cs="OpenSymbol"/>
+      <w:sz w:val="21"/>
+      <w:szCs w:val="21"/>
+    </w:rPr>
+  </w:style>
+  <w:style w:type="character" w:styleId="ListLabel603">
+    <w:name w:val="ListLabel 603"/>
+    <w:qFormat/>
+    <w:rPr>
+      <w:rFonts w:cs="OpenSymbol"/>
+      <w:sz w:val="21"/>
+      <w:szCs w:val="21"/>
+    </w:rPr>
+  </w:style>
+  <w:style w:type="character" w:styleId="ListLabel604">
+    <w:name w:val="ListLabel 604"/>
+    <w:qFormat/>
+    <w:rPr>
+      <w:rFonts w:cs="OpenSymbol"/>
+      <w:sz w:val="21"/>
+      <w:szCs w:val="21"/>
+    </w:rPr>
+  </w:style>
+  <w:style w:type="character" w:styleId="ListLabel605">
+    <w:name w:val="ListLabel 605"/>
+    <w:qFormat/>
+    <w:rPr>
+      <w:rFonts w:cs="OpenSymbol"/>
+      <w:sz w:val="21"/>
+      <w:szCs w:val="21"/>
+    </w:rPr>
+  </w:style>
+  <w:style w:type="character" w:styleId="ListLabel606">
+    <w:name w:val="ListLabel 606"/>
+    <w:qFormat/>
+    <w:rPr>
+      <w:rFonts w:cs="OpenSymbol"/>
+      <w:sz w:val="21"/>
+      <w:szCs w:val="21"/>
+    </w:rPr>
+  </w:style>
+  <w:style w:type="character" w:styleId="ListLabel607">
+    <w:name w:val="ListLabel 607"/>
+    <w:qFormat/>
+    <w:rPr>
+      <w:rFonts w:cs="OpenSymbol"/>
+      <w:sz w:val="21"/>
+      <w:szCs w:val="21"/>
+    </w:rPr>
+  </w:style>
+  <w:style w:type="character" w:styleId="ListLabel608">
+    <w:name w:val="ListLabel 608"/>
+    <w:qFormat/>
+    <w:rPr>
+      <w:rFonts w:ascii="Georgia" w:hAnsi="Georgia" w:cs="OpenSymbol"/>
+      <w:sz w:val="21"/>
+      <w:szCs w:val="21"/>
+    </w:rPr>
+  </w:style>
+  <w:style w:type="character" w:styleId="ListLabel609">
+    <w:name w:val="ListLabel 609"/>
+    <w:qFormat/>
+    <w:rPr>
+      <w:rFonts w:cs="OpenSymbol"/>
+      <w:sz w:val="21"/>
+      <w:szCs w:val="21"/>
+    </w:rPr>
+  </w:style>
+  <w:style w:type="character" w:styleId="ListLabel610">
+    <w:name w:val="ListLabel 610"/>
+    <w:qFormat/>
+    <w:rPr>
+      <w:rFonts w:cs="OpenSymbol"/>
+      <w:sz w:val="21"/>
+      <w:szCs w:val="21"/>
+    </w:rPr>
+  </w:style>
+  <w:style w:type="character" w:styleId="ListLabel611">
+    <w:name w:val="ListLabel 611"/>
+    <w:qFormat/>
+    <w:rPr>
+      <w:rFonts w:cs="OpenSymbol"/>
+      <w:sz w:val="21"/>
+      <w:szCs w:val="21"/>
+    </w:rPr>
+  </w:style>
+  <w:style w:type="character" w:styleId="ListLabel612">
+    <w:name w:val="ListLabel 612"/>
+    <w:qFormat/>
+    <w:rPr>
+      <w:rFonts w:cs="OpenSymbol"/>
+      <w:sz w:val="21"/>
+      <w:szCs w:val="21"/>
+    </w:rPr>
+  </w:style>
+  <w:style w:type="character" w:styleId="ListLabel613">
+    <w:name w:val="ListLabel 613"/>
+    <w:qFormat/>
+    <w:rPr>
+      <w:rFonts w:cs="OpenSymbol"/>
+      <w:sz w:val="21"/>
+      <w:szCs w:val="21"/>
+    </w:rPr>
+  </w:style>
+  <w:style w:type="character" w:styleId="ListLabel614">
+    <w:name w:val="ListLabel 614"/>
+    <w:qFormat/>
+    <w:rPr>
+      <w:rFonts w:cs="OpenSymbol"/>
+      <w:sz w:val="21"/>
+      <w:szCs w:val="21"/>
+    </w:rPr>
+  </w:style>
+  <w:style w:type="character" w:styleId="ListLabel615">
+    <w:name w:val="ListLabel 615"/>
+    <w:qFormat/>
+    <w:rPr>
+      <w:rFonts w:cs="OpenSymbol"/>
+      <w:sz w:val="21"/>
+      <w:szCs w:val="21"/>
+    </w:rPr>
+  </w:style>
+  <w:style w:type="character" w:styleId="ListLabel616">
+    <w:name w:val="ListLabel 616"/>
+    <w:qFormat/>
+    <w:rPr>
+      <w:rFonts w:cs="OpenSymbol"/>
+      <w:sz w:val="21"/>
+      <w:szCs w:val="21"/>
+    </w:rPr>
+  </w:style>
+  <w:style w:type="character" w:styleId="ListLabel617">
+    <w:name w:val="ListLabel 617"/>
+    <w:qFormat/>
+    <w:rPr>
+      <w:rFonts w:cs="Symbol"/>
+    </w:rPr>
+  </w:style>
+  <w:style w:type="character" w:styleId="ListLabel618">
+    <w:name w:val="ListLabel 618"/>
+    <w:qFormat/>
+    <w:rPr>
+      <w:rFonts w:cs="OpenSymbol"/>
+      <w:sz w:val="21"/>
+      <w:szCs w:val="21"/>
+    </w:rPr>
+  </w:style>
+  <w:style w:type="character" w:styleId="ListLabel619">
+    <w:name w:val="ListLabel 619"/>
+    <w:qFormat/>
+    <w:rPr>
+      <w:rFonts w:cs="OpenSymbol"/>
+      <w:sz w:val="21"/>
+      <w:szCs w:val="21"/>
+    </w:rPr>
+  </w:style>
+  <w:style w:type="character" w:styleId="ListLabel620">
+    <w:name w:val="ListLabel 620"/>
+    <w:qFormat/>
+    <w:rPr>
+      <w:rFonts w:cs="OpenSymbol"/>
+      <w:sz w:val="21"/>
+      <w:szCs w:val="21"/>
+    </w:rPr>
+  </w:style>
+  <w:style w:type="character" w:styleId="ListLabel621">
+    <w:name w:val="ListLabel 621"/>
+    <w:qFormat/>
+    <w:rPr>
+      <w:rFonts w:cs="OpenSymbol"/>
+      <w:sz w:val="21"/>
+      <w:szCs w:val="21"/>
+    </w:rPr>
+  </w:style>
+  <w:style w:type="character" w:styleId="ListLabel622">
+    <w:name w:val="ListLabel 622"/>
+    <w:qFormat/>
+    <w:rPr>
+      <w:rFonts w:cs="OpenSymbol"/>
+      <w:sz w:val="21"/>
+      <w:szCs w:val="21"/>
+    </w:rPr>
+  </w:style>
+  <w:style w:type="character" w:styleId="ListLabel623">
+    <w:name w:val="ListLabel 623"/>
+    <w:qFormat/>
+    <w:rPr>
+      <w:rFonts w:cs="OpenSymbol"/>
+      <w:sz w:val="21"/>
+      <w:szCs w:val="21"/>
+    </w:rPr>
+  </w:style>
+  <w:style w:type="character" w:styleId="ListLabel624">
+    <w:name w:val="ListLabel 624"/>
+    <w:qFormat/>
+    <w:rPr>
+      <w:rFonts w:cs="OpenSymbol"/>
+      <w:sz w:val="21"/>
+      <w:szCs w:val="21"/>
+    </w:rPr>
+  </w:style>
+  <w:style w:type="character" w:styleId="ListLabel625">
+    <w:name w:val="ListLabel 625"/>
+    <w:qFormat/>
+    <w:rPr>
+      <w:rFonts w:cs="OpenSymbol"/>
+      <w:sz w:val="21"/>
+      <w:szCs w:val="21"/>
+    </w:rPr>
+  </w:style>
+  <w:style w:type="character" w:styleId="ListLabel626">
+    <w:name w:val="ListLabel 626"/>
+    <w:qFormat/>
+    <w:rPr>
+      <w:rFonts w:cs="OpenSymbol"/>
+      <w:sz w:val="21"/>
+      <w:szCs w:val="21"/>
+    </w:rPr>
+  </w:style>
+  <w:style w:type="character" w:styleId="ListLabel627">
+    <w:name w:val="ListLabel 627"/>
+    <w:qFormat/>
+    <w:rPr>
+      <w:rFonts w:cs="OpenSymbol"/>
+      <w:sz w:val="21"/>
+      <w:szCs w:val="21"/>
+    </w:rPr>
+  </w:style>
+  <w:style w:type="character" w:styleId="ListLabel628">
+    <w:name w:val="ListLabel 628"/>
+    <w:qFormat/>
+    <w:rPr>
+      <w:rFonts w:cs="OpenSymbol"/>
+      <w:sz w:val="21"/>
+      <w:szCs w:val="21"/>
+    </w:rPr>
+  </w:style>
+  <w:style w:type="character" w:styleId="ListLabel629">
+    <w:name w:val="ListLabel 629"/>
+    <w:qFormat/>
+    <w:rPr>
+      <w:rFonts w:cs="OpenSymbol"/>
+      <w:sz w:val="21"/>
+      <w:szCs w:val="21"/>
+    </w:rPr>
+  </w:style>
+  <w:style w:type="character" w:styleId="ListLabel630">
+    <w:name w:val="ListLabel 630"/>
+    <w:qFormat/>
+    <w:rPr>
+      <w:rFonts w:cs="OpenSymbol"/>
+      <w:sz w:val="21"/>
+      <w:szCs w:val="21"/>
+    </w:rPr>
+  </w:style>
+  <w:style w:type="character" w:styleId="ListLabel631">
+    <w:name w:val="ListLabel 631"/>
+    <w:qFormat/>
+    <w:rPr>
+      <w:rFonts w:cs="OpenSymbol"/>
+      <w:sz w:val="21"/>
+      <w:szCs w:val="21"/>
+    </w:rPr>
+  </w:style>
+  <w:style w:type="character" w:styleId="ListLabel632">
+    <w:name w:val="ListLabel 632"/>
+    <w:qFormat/>
+    <w:rPr>
+      <w:rFonts w:cs="OpenSymbol"/>
+      <w:sz w:val="21"/>
+      <w:szCs w:val="21"/>
+    </w:rPr>
+  </w:style>
+  <w:style w:type="character" w:styleId="ListLabel633">
+    <w:name w:val="ListLabel 633"/>
+    <w:qFormat/>
+    <w:rPr>
+      <w:rFonts w:cs="OpenSymbol"/>
+      <w:sz w:val="21"/>
+      <w:szCs w:val="21"/>
+    </w:rPr>
+  </w:style>
+  <w:style w:type="character" w:styleId="ListLabel634">
+    <w:name w:val="ListLabel 634"/>
+    <w:qFormat/>
+    <w:rPr>
+      <w:rFonts w:cs="OpenSymbol"/>
+      <w:sz w:val="21"/>
+      <w:szCs w:val="21"/>
+    </w:rPr>
+  </w:style>
+  <w:style w:type="character" w:styleId="ListLabel635">
+    <w:name w:val="ListLabel 635"/>
+    <w:qFormat/>
+    <w:rPr>
+      <w:rFonts w:cs="OpenSymbol"/>
+      <w:sz w:val="21"/>
+      <w:szCs w:val="21"/>
+    </w:rPr>
+  </w:style>
+  <w:style w:type="character" w:styleId="ListLabel636">
+    <w:name w:val="ListLabel 636"/>
+    <w:qFormat/>
+    <w:rPr>
+      <w:rFonts w:cs="OpenSymbol"/>
+      <w:sz w:val="21"/>
+      <w:szCs w:val="21"/>
+    </w:rPr>
+  </w:style>
+  <w:style w:type="character" w:styleId="ListLabel637">
+    <w:name w:val="ListLabel 637"/>
+    <w:qFormat/>
+    <w:rPr>
+      <w:rFonts w:cs="OpenSymbol"/>
+      <w:sz w:val="21"/>
+      <w:szCs w:val="21"/>
+    </w:rPr>
+  </w:style>
+  <w:style w:type="character" w:styleId="ListLabel638">
+    <w:name w:val="ListLabel 638"/>
+    <w:qFormat/>
+    <w:rPr>
+      <w:rFonts w:cs="OpenSymbol"/>
+      <w:sz w:val="21"/>
+      <w:szCs w:val="21"/>
+    </w:rPr>
+  </w:style>
+  <w:style w:type="character" w:styleId="ListLabel639">
+    <w:name w:val="ListLabel 639"/>
+    <w:qFormat/>
+    <w:rPr>
+      <w:rFonts w:cs="OpenSymbol"/>
+      <w:sz w:val="21"/>
+      <w:szCs w:val="21"/>
+    </w:rPr>
+  </w:style>
+  <w:style w:type="character" w:styleId="ListLabel640">
+    <w:name w:val="ListLabel 640"/>
+    <w:qFormat/>
+    <w:rPr>
+      <w:rFonts w:cs="OpenSymbol"/>
+      <w:sz w:val="21"/>
+      <w:szCs w:val="21"/>
+    </w:rPr>
+  </w:style>
+  <w:style w:type="character" w:styleId="ListLabel641">
+    <w:name w:val="ListLabel 641"/>
+    <w:qFormat/>
+    <w:rPr>
+      <w:rFonts w:cs="OpenSymbol"/>
+      <w:sz w:val="21"/>
+      <w:szCs w:val="21"/>
+    </w:rPr>
+  </w:style>
+  <w:style w:type="character" w:styleId="ListLabel642">
+    <w:name w:val="ListLabel 642"/>
+    <w:qFormat/>
+    <w:rPr>
+      <w:rFonts w:cs="OpenSymbol"/>
+      <w:sz w:val="21"/>
+      <w:szCs w:val="21"/>
+    </w:rPr>
+  </w:style>
+  <w:style w:type="character" w:styleId="ListLabel643">
+    <w:name w:val="ListLabel 643"/>
+    <w:qFormat/>
+    <w:rPr>
+      <w:rFonts w:cs="OpenSymbol"/>
+      <w:sz w:val="21"/>
+      <w:szCs w:val="21"/>
+    </w:rPr>
+  </w:style>
+  <w:style w:type="character" w:styleId="ListLabel644">
+    <w:name w:val="ListLabel 644"/>
+    <w:qFormat/>
+    <w:rPr>
+      <w:rFonts w:cs="OpenSymbol"/>
+      <w:sz w:val="21"/>
+      <w:szCs w:val="21"/>
+    </w:rPr>
+  </w:style>
+  <w:style w:type="character" w:styleId="ListLabel645">
+    <w:name w:val="ListLabel 645"/>
+    <w:qFormat/>
+    <w:rPr>
+      <w:rFonts w:ascii="CMR10" w:hAnsi="CMR10" w:cs="OpenSymbol"/>
+      <w:sz w:val="20"/>
+      <w:szCs w:val="21"/>
+    </w:rPr>
+  </w:style>
+  <w:style w:type="character" w:styleId="ListLabel646">
+    <w:name w:val="ListLabel 646"/>
+    <w:qFormat/>
+    <w:rPr>
+      <w:rFonts w:cs="OpenSymbol"/>
+      <w:sz w:val="21"/>
+      <w:szCs w:val="21"/>
+    </w:rPr>
+  </w:style>
+  <w:style w:type="character" w:styleId="ListLabel647">
+    <w:name w:val="ListLabel 647"/>
+    <w:qFormat/>
+    <w:rPr>
+      <w:rFonts w:cs="OpenSymbol"/>
+      <w:sz w:val="21"/>
+      <w:szCs w:val="21"/>
+    </w:rPr>
+  </w:style>
+  <w:style w:type="character" w:styleId="ListLabel648">
+    <w:name w:val="ListLabel 648"/>
+    <w:qFormat/>
+    <w:rPr>
+      <w:rFonts w:cs="OpenSymbol"/>
+      <w:sz w:val="21"/>
+      <w:szCs w:val="21"/>
+    </w:rPr>
+  </w:style>
+  <w:style w:type="character" w:styleId="ListLabel649">
+    <w:name w:val="ListLabel 649"/>
+    <w:qFormat/>
+    <w:rPr>
+      <w:rFonts w:cs="OpenSymbol"/>
+      <w:sz w:val="21"/>
+      <w:szCs w:val="21"/>
+    </w:rPr>
+  </w:style>
+  <w:style w:type="character" w:styleId="ListLabel650">
+    <w:name w:val="ListLabel 650"/>
+    <w:qFormat/>
+    <w:rPr>
+      <w:rFonts w:cs="OpenSymbol"/>
+      <w:sz w:val="21"/>
+      <w:szCs w:val="21"/>
+    </w:rPr>
+  </w:style>
+  <w:style w:type="character" w:styleId="ListLabel651">
+    <w:name w:val="ListLabel 651"/>
+    <w:qFormat/>
+    <w:rPr>
+      <w:rFonts w:cs="OpenSymbol"/>
+      <w:sz w:val="21"/>
+      <w:szCs w:val="21"/>
+    </w:rPr>
+  </w:style>
+  <w:style w:type="character" w:styleId="ListLabel652">
+    <w:name w:val="ListLabel 652"/>
+    <w:qFormat/>
+    <w:rPr>
+      <w:rFonts w:cs="OpenSymbol"/>
+      <w:sz w:val="21"/>
+      <w:szCs w:val="21"/>
+    </w:rPr>
+  </w:style>
+  <w:style w:type="character" w:styleId="ListLabel653">
+    <w:name w:val="ListLabel 653"/>
+    <w:qFormat/>
+    <w:rPr>
+      <w:rFonts w:cs="OpenSymbol"/>
+      <w:sz w:val="21"/>
+      <w:szCs w:val="21"/>
+    </w:rPr>
+  </w:style>
+  <w:style w:type="character" w:styleId="ListLabel654">
+    <w:name w:val="ListLabel 654"/>
+    <w:qFormat/>
+    <w:rPr>
+      <w:rFonts w:ascii="Georgia" w:hAnsi="Georgia" w:cs="Symbol"/>
+    </w:rPr>
+  </w:style>
+  <w:style w:type="character" w:styleId="ListLabel655">
+    <w:name w:val="ListLabel 655"/>
+    <w:qFormat/>
+    <w:rPr>
+      <w:rFonts w:ascii="Georgia" w:hAnsi="Georgia" w:cs="OpenSymbol"/>
+      <w:sz w:val="21"/>
+      <w:szCs w:val="21"/>
+    </w:rPr>
+  </w:style>
+  <w:style w:type="character" w:styleId="ListLabel656">
+    <w:name w:val="ListLabel 656"/>
+    <w:qFormat/>
+    <w:rPr>
+      <w:rFonts w:cs="OpenSymbol"/>
+      <w:sz w:val="21"/>
+      <w:szCs w:val="21"/>
+    </w:rPr>
+  </w:style>
+  <w:style w:type="character" w:styleId="ListLabel657">
+    <w:name w:val="ListLabel 657"/>
+    <w:qFormat/>
+    <w:rPr>
+      <w:rFonts w:cs="OpenSymbol"/>
+      <w:sz w:val="21"/>
+      <w:szCs w:val="21"/>
+    </w:rPr>
+  </w:style>
+  <w:style w:type="character" w:styleId="ListLabel658">
+    <w:name w:val="ListLabel 658"/>
+    <w:qFormat/>
+    <w:rPr>
+      <w:rFonts w:cs="OpenSymbol"/>
+      <w:sz w:val="21"/>
+      <w:szCs w:val="21"/>
+    </w:rPr>
+  </w:style>
+  <w:style w:type="character" w:styleId="ListLabel659">
+    <w:name w:val="ListLabel 659"/>
+    <w:qFormat/>
+    <w:rPr>
+      <w:rFonts w:cs="OpenSymbol"/>
+      <w:sz w:val="21"/>
+      <w:szCs w:val="21"/>
+    </w:rPr>
+  </w:style>
+  <w:style w:type="character" w:styleId="ListLabel660">
+    <w:name w:val="ListLabel 660"/>
+    <w:qFormat/>
+    <w:rPr>
+      <w:rFonts w:cs="OpenSymbol"/>
+      <w:sz w:val="21"/>
+      <w:szCs w:val="21"/>
+    </w:rPr>
+  </w:style>
+  <w:style w:type="character" w:styleId="ListLabel661">
+    <w:name w:val="ListLabel 661"/>
+    <w:qFormat/>
+    <w:rPr>
+      <w:rFonts w:cs="OpenSymbol"/>
+      <w:sz w:val="21"/>
+      <w:szCs w:val="21"/>
+    </w:rPr>
+  </w:style>
+  <w:style w:type="character" w:styleId="ListLabel662">
+    <w:name w:val="ListLabel 662"/>
+    <w:qFormat/>
+    <w:rPr>
+      <w:rFonts w:cs="OpenSymbol"/>
+      <w:sz w:val="21"/>
+      <w:szCs w:val="21"/>
+    </w:rPr>
+  </w:style>
+  <w:style w:type="character" w:styleId="ListLabel663">
+    <w:name w:val="ListLabel 663"/>
+    <w:qFormat/>
+    <w:rPr>
+      <w:rFonts w:cs="OpenSymbol"/>
+      <w:sz w:val="21"/>
+      <w:szCs w:val="21"/>
+    </w:rPr>
+  </w:style>
+  <w:style w:type="character" w:styleId="ListLabel664">
+    <w:name w:val="ListLabel 664"/>
+    <w:qFormat/>
+    <w:rPr>
+      <w:rFonts w:ascii="Georgia" w:hAnsi="Georgia" w:cs="OpenSymbol"/>
+      <w:sz w:val="20"/>
+      <w:szCs w:val="21"/>
+    </w:rPr>
+  </w:style>
+  <w:style w:type="character" w:styleId="ListLabel665">
+    <w:name w:val="ListLabel 665"/>
+    <w:qFormat/>
+    <w:rPr>
+      <w:rFonts w:cs="OpenSymbol"/>
+      <w:sz w:val="21"/>
+      <w:szCs w:val="21"/>
+    </w:rPr>
+  </w:style>
+  <w:style w:type="character" w:styleId="ListLabel666">
+    <w:name w:val="ListLabel 666"/>
+    <w:qFormat/>
+    <w:rPr>
+      <w:rFonts w:cs="OpenSymbol"/>
+      <w:sz w:val="21"/>
+      <w:szCs w:val="21"/>
+    </w:rPr>
+  </w:style>
+  <w:style w:type="character" w:styleId="ListLabel667">
+    <w:name w:val="ListLabel 667"/>
+    <w:qFormat/>
+    <w:rPr>
+      <w:rFonts w:cs="OpenSymbol"/>
+      <w:sz w:val="21"/>
+      <w:szCs w:val="21"/>
+    </w:rPr>
+  </w:style>
+  <w:style w:type="character" w:styleId="ListLabel668">
+    <w:name w:val="ListLabel 668"/>
+    <w:qFormat/>
+    <w:rPr>
+      <w:rFonts w:cs="OpenSymbol"/>
+      <w:sz w:val="21"/>
+      <w:szCs w:val="21"/>
+    </w:rPr>
+  </w:style>
+  <w:style w:type="character" w:styleId="ListLabel669">
+    <w:name w:val="ListLabel 669"/>
+    <w:qFormat/>
+    <w:rPr>
+      <w:rFonts w:cs="OpenSymbol"/>
+      <w:sz w:val="21"/>
+      <w:szCs w:val="21"/>
+    </w:rPr>
+  </w:style>
+  <w:style w:type="character" w:styleId="ListLabel670">
+    <w:name w:val="ListLabel 670"/>
+    <w:qFormat/>
+    <w:rPr>
+      <w:rFonts w:cs="OpenSymbol"/>
+      <w:sz w:val="21"/>
+      <w:szCs w:val="21"/>
+    </w:rPr>
+  </w:style>
+  <w:style w:type="character" w:styleId="ListLabel671">
+    <w:name w:val="ListLabel 671"/>
+    <w:qFormat/>
+    <w:rPr>
+      <w:rFonts w:cs="OpenSymbol"/>
+      <w:sz w:val="21"/>
+      <w:szCs w:val="21"/>
+    </w:rPr>
+  </w:style>
+  <w:style w:type="character" w:styleId="ListLabel672">
+    <w:name w:val="ListLabel 672"/>
+    <w:qFormat/>
+    <w:rPr>
+      <w:rFonts w:cs="OpenSymbol"/>
+      <w:sz w:val="21"/>
+      <w:szCs w:val="21"/>
+    </w:rPr>
+  </w:style>
+  <w:style w:type="character" w:styleId="ListLabel673">
+    <w:name w:val="ListLabel 673"/>
+    <w:qFormat/>
+    <w:rPr>
+      <w:rFonts w:ascii="Georgia" w:hAnsi="Georgia" w:cs="OpenSymbol"/>
+      <w:sz w:val="21"/>
+      <w:szCs w:val="21"/>
+    </w:rPr>
+  </w:style>
+  <w:style w:type="character" w:styleId="ListLabel674">
+    <w:name w:val="ListLabel 674"/>
+    <w:qFormat/>
+    <w:rPr>
+      <w:rFonts w:cs="OpenSymbol"/>
+      <w:sz w:val="21"/>
+      <w:szCs w:val="21"/>
+    </w:rPr>
+  </w:style>
+  <w:style w:type="character" w:styleId="ListLabel675">
+    <w:name w:val="ListLabel 675"/>
+    <w:qFormat/>
+    <w:rPr>
+      <w:rFonts w:cs="OpenSymbol"/>
+      <w:sz w:val="21"/>
+      <w:szCs w:val="21"/>
+    </w:rPr>
+  </w:style>
+  <w:style w:type="character" w:styleId="ListLabel676">
+    <w:name w:val="ListLabel 676"/>
+    <w:qFormat/>
+    <w:rPr>
+      <w:rFonts w:cs="OpenSymbol"/>
+      <w:sz w:val="21"/>
+      <w:szCs w:val="21"/>
+    </w:rPr>
+  </w:style>
+  <w:style w:type="character" w:styleId="ListLabel677">
+    <w:name w:val="ListLabel 677"/>
+    <w:qFormat/>
+    <w:rPr>
+      <w:rFonts w:cs="OpenSymbol"/>
+      <w:sz w:val="21"/>
+      <w:szCs w:val="21"/>
+    </w:rPr>
+  </w:style>
+  <w:style w:type="character" w:styleId="ListLabel678">
+    <w:name w:val="ListLabel 678"/>
+    <w:qFormat/>
+    <w:rPr>
+      <w:rFonts w:cs="OpenSymbol"/>
+      <w:sz w:val="21"/>
+      <w:szCs w:val="21"/>
+    </w:rPr>
+  </w:style>
+  <w:style w:type="character" w:styleId="ListLabel679">
+    <w:name w:val="ListLabel 679"/>
+    <w:qFormat/>
+    <w:rPr>
+      <w:rFonts w:cs="OpenSymbol"/>
+      <w:sz w:val="21"/>
+      <w:szCs w:val="21"/>
+    </w:rPr>
+  </w:style>
+  <w:style w:type="character" w:styleId="ListLabel680">
+    <w:name w:val="ListLabel 680"/>
+    <w:qFormat/>
+    <w:rPr>
+      <w:rFonts w:cs="OpenSymbol"/>
+      <w:sz w:val="21"/>
+      <w:szCs w:val="21"/>
+    </w:rPr>
+  </w:style>
+  <w:style w:type="character" w:styleId="ListLabel681">
+    <w:name w:val="ListLabel 681"/>
+    <w:qFormat/>
+    <w:rPr>
+      <w:rFonts w:cs="OpenSymbol"/>
+      <w:sz w:val="21"/>
+      <w:szCs w:val="21"/>
+    </w:rPr>
+  </w:style>
+  <w:style w:type="character" w:styleId="ListLabel682">
+    <w:name w:val="ListLabel 682"/>
+    <w:qFormat/>
+    <w:rPr>
+      <w:rFonts w:cs="OpenSymbol"/>
+      <w:sz w:val="20"/>
+      <w:szCs w:val="21"/>
+    </w:rPr>
+  </w:style>
+  <w:style w:type="character" w:styleId="ListLabel683">
+    <w:name w:val="ListLabel 683"/>
+    <w:qFormat/>
+    <w:rPr>
+      <w:rFonts w:cs="OpenSymbol"/>
+      <w:sz w:val="21"/>
+      <w:szCs w:val="21"/>
+    </w:rPr>
+  </w:style>
+  <w:style w:type="character" w:styleId="ListLabel684">
+    <w:name w:val="ListLabel 684"/>
+    <w:qFormat/>
+    <w:rPr>
+      <w:rFonts w:cs="OpenSymbol"/>
+      <w:sz w:val="21"/>
+      <w:szCs w:val="21"/>
+    </w:rPr>
+  </w:style>
+  <w:style w:type="character" w:styleId="ListLabel685">
+    <w:name w:val="ListLabel 685"/>
+    <w:qFormat/>
+    <w:rPr>
+      <w:rFonts w:cs="OpenSymbol"/>
+      <w:sz w:val="21"/>
+      <w:szCs w:val="21"/>
+    </w:rPr>
+  </w:style>
+  <w:style w:type="character" w:styleId="ListLabel686">
+    <w:name w:val="ListLabel 686"/>
+    <w:qFormat/>
+    <w:rPr>
+      <w:rFonts w:cs="OpenSymbol"/>
+      <w:sz w:val="21"/>
+      <w:szCs w:val="21"/>
+    </w:rPr>
+  </w:style>
+  <w:style w:type="character" w:styleId="ListLabel687">
+    <w:name w:val="ListLabel 687"/>
+    <w:qFormat/>
+    <w:rPr>
+      <w:rFonts w:cs="OpenSymbol"/>
+      <w:sz w:val="21"/>
+      <w:szCs w:val="21"/>
+    </w:rPr>
+  </w:style>
+  <w:style w:type="character" w:styleId="ListLabel688">
+    <w:name w:val="ListLabel 688"/>
+    <w:qFormat/>
+    <w:rPr>
+      <w:rFonts w:cs="OpenSymbol"/>
+      <w:sz w:val="21"/>
+      <w:szCs w:val="21"/>
+    </w:rPr>
+  </w:style>
+  <w:style w:type="character" w:styleId="ListLabel689">
+    <w:name w:val="ListLabel 689"/>
+    <w:qFormat/>
+    <w:rPr>
+      <w:rFonts w:cs="OpenSymbol"/>
+      <w:sz w:val="21"/>
+      <w:szCs w:val="21"/>
+    </w:rPr>
+  </w:style>
+  <w:style w:type="character" w:styleId="ListLabel690">
+    <w:name w:val="ListLabel 690"/>
+    <w:qFormat/>
+    <w:rPr>
+      <w:rFonts w:cs="OpenSymbol"/>
+      <w:sz w:val="21"/>
+      <w:szCs w:val="21"/>
+    </w:rPr>
+  </w:style>
+  <w:style w:type="character" w:styleId="ListLabel691">
+    <w:name w:val="ListLabel 691"/>
+    <w:qFormat/>
+    <w:rPr>
+      <w:rFonts w:ascii="Georgia" w:hAnsi="Georgia" w:cs="OpenSymbol"/>
+      <w:sz w:val="21"/>
+      <w:szCs w:val="21"/>
+    </w:rPr>
+  </w:style>
+  <w:style w:type="character" w:styleId="ListLabel692">
+    <w:name w:val="ListLabel 692"/>
+    <w:qFormat/>
+    <w:rPr>
+      <w:rFonts w:cs="OpenSymbol"/>
+      <w:sz w:val="21"/>
+      <w:szCs w:val="21"/>
+    </w:rPr>
+  </w:style>
+  <w:style w:type="character" w:styleId="ListLabel693">
+    <w:name w:val="ListLabel 693"/>
+    <w:qFormat/>
+    <w:rPr>
+      <w:rFonts w:cs="OpenSymbol"/>
+      <w:sz w:val="21"/>
+      <w:szCs w:val="21"/>
+    </w:rPr>
+  </w:style>
+  <w:style w:type="character" w:styleId="ListLabel694">
+    <w:name w:val="ListLabel 694"/>
+    <w:qFormat/>
+    <w:rPr>
+      <w:rFonts w:cs="OpenSymbol"/>
+      <w:sz w:val="21"/>
+      <w:szCs w:val="21"/>
+    </w:rPr>
+  </w:style>
+  <w:style w:type="character" w:styleId="ListLabel695">
+    <w:name w:val="ListLabel 695"/>
+    <w:qFormat/>
+    <w:rPr>
+      <w:rFonts w:cs="OpenSymbol"/>
+      <w:sz w:val="21"/>
+      <w:szCs w:val="21"/>
+    </w:rPr>
+  </w:style>
+  <w:style w:type="character" w:styleId="ListLabel696">
+    <w:name w:val="ListLabel 696"/>
+    <w:qFormat/>
+    <w:rPr>
+      <w:rFonts w:cs="OpenSymbol"/>
+      <w:sz w:val="21"/>
+      <w:szCs w:val="21"/>
+    </w:rPr>
+  </w:style>
+  <w:style w:type="character" w:styleId="ListLabel697">
+    <w:name w:val="ListLabel 697"/>
+    <w:qFormat/>
+    <w:rPr>
+      <w:rFonts w:cs="OpenSymbol"/>
+      <w:sz w:val="21"/>
+      <w:szCs w:val="21"/>
+    </w:rPr>
+  </w:style>
+  <w:style w:type="character" w:styleId="ListLabel698">
+    <w:name w:val="ListLabel 698"/>
+    <w:qFormat/>
+    <w:rPr>
+      <w:rFonts w:cs="OpenSymbol"/>
+      <w:sz w:val="21"/>
+      <w:szCs w:val="21"/>
+    </w:rPr>
+  </w:style>
+  <w:style w:type="character" w:styleId="ListLabel699">
+    <w:name w:val="ListLabel 699"/>
+    <w:qFormat/>
+    <w:rPr>
+      <w:rFonts w:cs="OpenSymbol"/>
+      <w:sz w:val="21"/>
+      <w:szCs w:val="21"/>
+    </w:rPr>
+  </w:style>
+  <w:style w:type="character" w:styleId="ListLabel700">
+    <w:name w:val="ListLabel 700"/>
+    <w:qFormat/>
+    <w:rPr>
+      <w:rFonts w:ascii="Georgia" w:hAnsi="Georgia" w:cs="Symbol"/>
+    </w:rPr>
+  </w:style>
+  <w:style w:type="character" w:styleId="ListLabel701">
+    <w:name w:val="ListLabel 701"/>
+    <w:qFormat/>
+    <w:rPr>
+      <w:rFonts w:cs="Symbol"/>
+    </w:rPr>
+  </w:style>
+  <w:style w:type="character" w:styleId="ListLabel702">
+    <w:name w:val="ListLabel 702"/>
+    <w:qFormat/>
+    <w:rPr>
+      <w:rFonts w:cs="Symbol"/>
+    </w:rPr>
+  </w:style>
+  <w:style w:type="character" w:styleId="ListLabel703">
+    <w:name w:val="ListLabel 703"/>
+    <w:qFormat/>
+    <w:rPr>
+      <w:rFonts w:cs="Symbol"/>
+    </w:rPr>
+  </w:style>
+  <w:style w:type="character" w:styleId="ListLabel704">
+    <w:name w:val="ListLabel 704"/>
+    <w:qFormat/>
+    <w:rPr>
+      <w:rFonts w:cs="Symbol"/>
+    </w:rPr>
+  </w:style>
+  <w:style w:type="character" w:styleId="ListLabel705">
+    <w:name w:val="ListLabel 705"/>
+    <w:qFormat/>
+    <w:rPr>
+      <w:rFonts w:cs="Symbol"/>
+    </w:rPr>
+  </w:style>
+  <w:style w:type="character" w:styleId="ListLabel706">
+    <w:name w:val="ListLabel 706"/>
+    <w:qFormat/>
+    <w:rPr>
+      <w:rFonts w:cs="Symbol"/>
+    </w:rPr>
+  </w:style>
+  <w:style w:type="character" w:styleId="ListLabel707">
+    <w:name w:val="ListLabel 707"/>
+    <w:qFormat/>
+    <w:rPr>
+      <w:rFonts w:cs="Symbol"/>
+    </w:rPr>
+  </w:style>
+  <w:style w:type="character" w:styleId="ListLabel708">
+    <w:name w:val="ListLabel 708"/>
+    <w:qFormat/>
+    <w:rPr>
+      <w:rFonts w:cs="Symbol"/>
+    </w:rPr>
+  </w:style>
   <w:style w:type="paragraph" w:styleId="Heading">
     <w:name w:val="Heading"/>
     <w:basedOn w:val="Normal"/>

</xml_diff>

<commit_message>
updating resume with AWS certification section
</commit_message>
<xml_diff>
--- a/Sohan_Resume_web.docx
+++ b/Sohan_Resume_web.docx
@@ -27,9 +27,9 @@
                   <wp:posOffset>15240</wp:posOffset>
                 </wp:positionH>
                 <wp:positionV relativeFrom="paragraph">
-                  <wp:posOffset>446405</wp:posOffset>
+                  <wp:posOffset>461010</wp:posOffset>
                 </wp:positionV>
-                <wp:extent cx="6267450" cy="30480"/>
+                <wp:extent cx="6268085" cy="31115"/>
                 <wp:effectExtent l="0" t="0" r="0" b="0"/>
                 <wp:wrapNone/>
                 <wp:docPr id="1" name="Shape1"/>
@@ -40,7 +40,7 @@
                       <wps:spPr>
                         <a:xfrm flipV="1">
                           <a:off x="0" y="0"/>
-                          <a:ext cx="6266880" cy="25920"/>
+                          <a:ext cx="6267600" cy="26640"/>
                         </a:xfrm>
                         <a:prstGeom prst="line">
                           <a:avLst/>
@@ -66,7 +66,7 @@
           </mc:Choice>
           <mc:Fallback>
             <w:pict>
-              <v:line id="shape_0" from="1.2pt,34.2pt" to="494.6pt,36.2pt" ID="Shape1" stroked="t" style="position:absolute;flip:y">
+              <v:line id="shape_0" from="1.2pt,35.3pt" to="494.65pt,37.35pt" ID="Shape1" stroked="t" style="position:absolute;flip:y">
                 <v:stroke color="black" joinstyle="round" endcap="flat"/>
                 <v:fill o:detectmouseclick="t" on="false"/>
               </v:line>
@@ -297,11 +297,7 @@
         <w:spacing w:before="0" w:after="28"/>
         <w:ind w:right="0" w:hanging="0"/>
         <w:jc w:val="left"/>
-        <w:rPr>
-          <w:rFonts w:ascii="Georgia" w:hAnsi="Georgia"/>
-          <w:sz w:val="20"/>
-          <w:szCs w:val="20"/>
-        </w:rPr>
+        <w:rPr/>
       </w:pPr>
       <w:r>
         <w:rPr>
@@ -322,7 +318,7 @@
         <w:ind w:right="0" w:hanging="0"/>
         <w:jc w:val="left"/>
         <w:rPr>
-          <w:rFonts w:ascii="Georgia" w:hAnsi="Georgia"/>
+          <w:rFonts w:ascii="Georgia" w:hAnsi="Georgia" w:eastAsia="Arial Unicode MS" w:cs="Lucida Sans"/>
           <w:sz w:val="20"/>
           <w:szCs w:val="20"/>
         </w:rPr>
@@ -333,8 +329,405 @@
           <w:sz w:val="20"/>
           <w:szCs w:val="20"/>
         </w:rPr>
-        <w:br/>
       </w:r>
+    </w:p>
+    <w:p>
+      <w:pPr>
+        <w:pStyle w:val="Normal"/>
+        <w:tabs>
+          <w:tab w:val="left" w:pos="227" w:leader="none"/>
+        </w:tabs>
+        <w:spacing w:before="0" w:after="28"/>
+        <w:ind w:left="13" w:right="0" w:hanging="0"/>
+        <w:jc w:val="left"/>
+        <w:rPr>
+          <w:rFonts w:ascii="Georgia" w:hAnsi="Georgia"/>
+          <w:sz w:val="20"/>
+          <w:szCs w:val="20"/>
+        </w:rPr>
+      </w:pPr>
+      <w:r>
+        <w:rPr>
+          <w:rFonts w:eastAsia="Arial Unicode MS" w:cs="Lucida Sans" w:ascii="Georgia" w:hAnsi="Georgia"/>
+          <w:b/>
+          <w:bCs/>
+          <w:i w:val="false"/>
+          <w:iCs w:val="false"/>
+          <w:sz w:val="20"/>
+          <w:szCs w:val="20"/>
+        </w:rPr>
+        <w:t>Professional Experience</w:t>
+      </w:r>
+    </w:p>
+    <w:p>
+      <w:pPr>
+        <w:pStyle w:val="TextBody"/>
+        <w:tabs>
+          <w:tab w:val="left" w:pos="227" w:leader="none"/>
+        </w:tabs>
+        <w:spacing w:before="0" w:after="28"/>
+        <w:ind w:left="13" w:right="0" w:hanging="0"/>
+        <w:contextualSpacing/>
+        <w:jc w:val="left"/>
+        <w:rPr>
+          <w:rFonts w:ascii="Georgia" w:hAnsi="Georgia"/>
+          <w:sz w:val="20"/>
+          <w:szCs w:val="20"/>
+        </w:rPr>
+      </w:pPr>
+      <w:r>
+        <w:rPr>
+          <w:rFonts w:eastAsia="Arial Unicode MS" w:cs="Lucida Sans" w:ascii="Georgia" w:hAnsi="Georgia"/>
+          <w:b/>
+          <w:bCs/>
+          <w:i w:val="false"/>
+          <w:iCs w:val="false"/>
+          <w:sz w:val="20"/>
+          <w:szCs w:val="20"/>
+        </w:rPr>
+        <w:t xml:space="preserve">TransPerfect Translations, OneLink team, Corvallis, OR, USA </w:t>
+        <w:tab/>
+        <w:tab/>
+        <w:t xml:space="preserve">                         </w:t>
+      </w:r>
+      <w:r>
+        <w:rPr>
+          <w:rFonts w:eastAsia="Arial Unicode MS" w:cs="Lucida Sans" w:ascii="Georgia" w:hAnsi="Georgia"/>
+          <w:b w:val="false"/>
+          <w:bCs w:val="false"/>
+          <w:i w:val="false"/>
+          <w:iCs w:val="false"/>
+          <w:sz w:val="20"/>
+          <w:szCs w:val="20"/>
+        </w:rPr>
+        <w:t>Jul 2011 – Present</w:t>
+      </w:r>
+      <w:r>
+        <w:rPr>
+          <w:rFonts w:eastAsia="Arial Unicode MS" w:cs="Lucida Sans" w:ascii="Georgia" w:hAnsi="Georgia"/>
+          <w:b/>
+          <w:bCs/>
+          <w:i w:val="false"/>
+          <w:iCs w:val="false"/>
+          <w:sz w:val="20"/>
+          <w:szCs w:val="20"/>
+        </w:rPr>
+        <w:t xml:space="preserve"> </w:t>
+      </w:r>
+    </w:p>
+    <w:p>
+      <w:pPr>
+        <w:pStyle w:val="TextBody"/>
+        <w:tabs>
+          <w:tab w:val="left" w:pos="227" w:leader="none"/>
+        </w:tabs>
+        <w:spacing w:before="0" w:after="28"/>
+        <w:ind w:left="13" w:right="0" w:hanging="0"/>
+        <w:contextualSpacing/>
+        <w:jc w:val="left"/>
+        <w:rPr>
+          <w:rFonts w:ascii="Georgia" w:hAnsi="Georgia"/>
+          <w:sz w:val="20"/>
+          <w:szCs w:val="20"/>
+        </w:rPr>
+      </w:pPr>
+      <w:r>
+        <w:rPr>
+          <w:rFonts w:eastAsia="Arial Unicode MS" w:cs="Lucida Sans" w:ascii="Georgia" w:hAnsi="Georgia"/>
+          <w:b w:val="false"/>
+          <w:bCs w:val="false"/>
+          <w:i/>
+          <w:iCs/>
+          <w:sz w:val="20"/>
+          <w:szCs w:val="20"/>
+        </w:rPr>
+        <w:t xml:space="preserve">Systems Administrator </w:t>
+      </w:r>
+    </w:p>
+    <w:p>
+      <w:pPr>
+        <w:pStyle w:val="TextBody"/>
+        <w:numPr>
+          <w:ilvl w:val="0"/>
+          <w:numId w:val="4"/>
+        </w:numPr>
+        <w:tabs>
+          <w:tab w:val="left" w:pos="227" w:leader="none"/>
+        </w:tabs>
+        <w:spacing w:before="0" w:after="28"/>
+        <w:contextualSpacing/>
+        <w:jc w:val="left"/>
+        <w:rPr>
+          <w:rFonts w:ascii="Georgia" w:hAnsi="Georgia"/>
+          <w:sz w:val="20"/>
+          <w:szCs w:val="20"/>
+        </w:rPr>
+      </w:pPr>
+      <w:r>
+        <w:rPr>
+          <w:rFonts w:ascii="Georgia" w:hAnsi="Georgia"/>
+          <w:sz w:val="20"/>
+          <w:szCs w:val="20"/>
+        </w:rPr>
+        <w:t xml:space="preserve">Helping in localizing and maintaining 200+ websites for Fortune 500 and multinational clients using UNIX based proxy software. </w:t>
+      </w:r>
+    </w:p>
+    <w:p>
+      <w:pPr>
+        <w:pStyle w:val="TextBody"/>
+        <w:numPr>
+          <w:ilvl w:val="0"/>
+          <w:numId w:val="4"/>
+        </w:numPr>
+        <w:rPr>
+          <w:rFonts w:ascii="Georgia" w:hAnsi="Georgia"/>
+          <w:sz w:val="20"/>
+          <w:szCs w:val="20"/>
+        </w:rPr>
+      </w:pPr>
+      <w:r>
+        <w:rPr>
+          <w:rFonts w:ascii="Georgia" w:hAnsi="Georgia"/>
+          <w:sz w:val="20"/>
+          <w:szCs w:val="20"/>
+        </w:rPr>
+        <w:t xml:space="preserve">Storing, querying and backing up web crawled data from client websites in MySQL database and generating files for the linguists to translate. </w:t>
+      </w:r>
+    </w:p>
+    <w:p>
+      <w:pPr>
+        <w:pStyle w:val="TextBody"/>
+        <w:numPr>
+          <w:ilvl w:val="0"/>
+          <w:numId w:val="4"/>
+        </w:numPr>
+        <w:rPr>
+          <w:rFonts w:ascii="Georgia" w:hAnsi="Georgia"/>
+          <w:sz w:val="20"/>
+          <w:szCs w:val="20"/>
+        </w:rPr>
+      </w:pPr>
+      <w:r>
+        <w:rPr>
+          <w:rFonts w:ascii="Georgia" w:hAnsi="Georgia"/>
+          <w:sz w:val="20"/>
+          <w:szCs w:val="20"/>
+        </w:rPr>
+        <w:t xml:space="preserve">Provisioning 20+ testing and staging VMs using VMware ESXi server, vSphere clients and boot- strapping these nodes using Chef and Puppet. </w:t>
+      </w:r>
+    </w:p>
+    <w:p>
+      <w:pPr>
+        <w:pStyle w:val="TextBody"/>
+        <w:numPr>
+          <w:ilvl w:val="0"/>
+          <w:numId w:val="4"/>
+        </w:numPr>
+        <w:rPr>
+          <w:rFonts w:ascii="Georgia" w:hAnsi="Georgia"/>
+          <w:sz w:val="20"/>
+          <w:szCs w:val="20"/>
+        </w:rPr>
+      </w:pPr>
+      <w:r>
+        <w:rPr>
+          <w:rFonts w:ascii="Georgia" w:hAnsi="Georgia"/>
+          <w:sz w:val="20"/>
+          <w:szCs w:val="20"/>
+        </w:rPr>
+        <w:t xml:space="preserve">Troubleshooting Apache configuration files to guarantee uninterrupted QA testing on 20+ staging servers. </w:t>
+      </w:r>
+    </w:p>
+    <w:p>
+      <w:pPr>
+        <w:pStyle w:val="TextBody"/>
+        <w:numPr>
+          <w:ilvl w:val="0"/>
+          <w:numId w:val="4"/>
+        </w:numPr>
+        <w:rPr>
+          <w:rFonts w:ascii="Georgia" w:hAnsi="Georgia"/>
+          <w:sz w:val="20"/>
+          <w:szCs w:val="20"/>
+        </w:rPr>
+      </w:pPr>
+      <w:r>
+        <w:rPr>
+          <w:rFonts w:ascii="Georgia" w:hAnsi="Georgia"/>
+          <w:sz w:val="20"/>
+          <w:szCs w:val="20"/>
+        </w:rPr>
+        <w:t xml:space="preserve">Automating recurring software updates and cache backups using BASH/Python scripts and CRON jobs. </w:t>
+      </w:r>
+    </w:p>
+    <w:p>
+      <w:pPr>
+        <w:pStyle w:val="TextBody"/>
+        <w:numPr>
+          <w:ilvl w:val="0"/>
+          <w:numId w:val="4"/>
+        </w:numPr>
+        <w:rPr>
+          <w:rFonts w:ascii="Georgia" w:hAnsi="Georgia"/>
+          <w:sz w:val="20"/>
+          <w:szCs w:val="20"/>
+        </w:rPr>
+      </w:pPr>
+      <w:r>
+        <w:rPr>
+          <w:rFonts w:ascii="Georgia" w:hAnsi="Georgia"/>
+          <w:sz w:val="20"/>
+          <w:szCs w:val="20"/>
+        </w:rPr>
+        <w:t xml:space="preserve">Fixing critical functional issues, tracking these issues with JIRA and collaborating code with engineers using Subversion. </w:t>
+      </w:r>
+    </w:p>
+    <w:p>
+      <w:pPr>
+        <w:pStyle w:val="TextBody"/>
+        <w:numPr>
+          <w:ilvl w:val="0"/>
+          <w:numId w:val="4"/>
+        </w:numPr>
+        <w:rPr>
+          <w:rFonts w:ascii="Georgia" w:hAnsi="Georgia"/>
+          <w:sz w:val="20"/>
+          <w:szCs w:val="20"/>
+        </w:rPr>
+      </w:pPr>
+      <w:r>
+        <w:rPr>
+          <w:rFonts w:ascii="Georgia" w:hAnsi="Georgia"/>
+          <w:sz w:val="20"/>
+          <w:szCs w:val="20"/>
+        </w:rPr>
+        <w:t xml:space="preserve">Contributing to global team of 12 members by investigating network and outage related issues for 6 production data-centers and AWS EC2 instances consisting of 250+ load balanced servers spread across the globe. </w:t>
+      </w:r>
+    </w:p>
+    <w:p>
+      <w:pPr>
+        <w:pStyle w:val="TextBody"/>
+        <w:numPr>
+          <w:ilvl w:val="0"/>
+          <w:numId w:val="4"/>
+        </w:numPr>
+        <w:rPr/>
+      </w:pPr>
+      <w:r>
+        <w:rPr>
+          <w:rFonts w:ascii="Georgia" w:hAnsi="Georgia"/>
+          <w:sz w:val="20"/>
+          <w:szCs w:val="20"/>
+        </w:rPr>
+        <w:t xml:space="preserve">Training new hires, assisting the manager in claiming/delegating daily tasks within the team and documenting the company processes in Confluence to help improve the software. </w:t>
+      </w:r>
+    </w:p>
+    <w:p>
+      <w:pPr>
+        <w:pStyle w:val="TextBody"/>
+        <w:rPr>
+          <w:rFonts w:ascii="Georgia" w:hAnsi="Georgia"/>
+          <w:sz w:val="20"/>
+          <w:szCs w:val="20"/>
+        </w:rPr>
+      </w:pPr>
+      <w:r>
+        <w:rPr/>
+      </w:r>
+    </w:p>
+    <w:p>
+      <w:pPr>
+        <w:pStyle w:val="TextBody"/>
+        <w:rPr>
+          <w:b/>
+          <w:b/>
+          <w:bCs/>
+        </w:rPr>
+      </w:pPr>
+      <w:r>
+        <w:rPr>
+          <w:rFonts w:ascii="Georgia" w:hAnsi="Georgia"/>
+          <w:b/>
+          <w:bCs/>
+          <w:sz w:val="20"/>
+          <w:szCs w:val="20"/>
+        </w:rPr>
+        <w:t>Certification</w:t>
+      </w:r>
+    </w:p>
+    <w:p>
+      <w:pPr>
+        <w:pStyle w:val="TextBody"/>
+        <w:rPr/>
+      </w:pPr>
+      <w:r>
+        <w:rPr>
+          <w:rFonts w:ascii="Georgia" w:hAnsi="Georgia"/>
+          <w:b/>
+          <w:bCs/>
+          <w:sz w:val="20"/>
+          <w:szCs w:val="20"/>
+        </w:rPr>
+        <w:tab/>
+      </w:r>
+      <w:r>
+        <w:rPr>
+          <w:rFonts w:ascii="Georgia" w:hAnsi="Georgia"/>
+          <w:sz w:val="20"/>
+          <w:szCs w:val="20"/>
+        </w:rPr>
+        <w:t>AWS Certified Solutions Architect</w:t>
+      </w:r>
+      <w:r>
+        <w:rPr>
+          <w:rFonts w:ascii="Georgia" w:hAnsi="Georgia"/>
+          <w:sz w:val="20"/>
+          <w:szCs w:val="20"/>
+        </w:rPr>
+        <w:t xml:space="preserve"> – </w:t>
+      </w:r>
+      <w:r>
+        <w:rPr>
+          <w:rFonts w:ascii="Georgia" w:hAnsi="Georgia"/>
+          <w:sz w:val="20"/>
+          <w:szCs w:val="20"/>
+        </w:rPr>
+        <w:t xml:space="preserve">Associate </w:t>
+        <w:tab/>
+        <w:tab/>
+        <w:tab/>
+        <w:tab/>
+        <w:tab/>
+        <w:t xml:space="preserve">     Aug 2016</w:t>
+      </w:r>
+      <w:r>
+        <w:rPr>
+          <w:rFonts w:ascii="Georgia" w:hAnsi="Georgia"/>
+          <w:sz w:val="20"/>
+          <w:szCs w:val="20"/>
+        </w:rPr>
+        <w:t xml:space="preserve"> – </w:t>
+      </w:r>
+      <w:r>
+        <w:rPr>
+          <w:rFonts w:ascii="Georgia" w:hAnsi="Georgia"/>
+          <w:sz w:val="20"/>
+          <w:szCs w:val="20"/>
+        </w:rPr>
+        <w:t xml:space="preserve">Aug 2018 </w:t>
+      </w:r>
+    </w:p>
+    <w:p>
+      <w:pPr>
+        <w:pStyle w:val="Normal"/>
+        <w:tabs>
+          <w:tab w:val="left" w:pos="227" w:leader="none"/>
+        </w:tabs>
+        <w:spacing w:before="0" w:after="28"/>
+        <w:ind w:right="0" w:hanging="0"/>
+        <w:jc w:val="left"/>
+        <w:rPr/>
+      </w:pPr>
       <w:r>
         <w:rPr>
           <w:rFonts w:eastAsia="Arial Unicode MS" w:cs="Lucida Sans" w:ascii="Georgia" w:hAnsi="Georgia"/>
@@ -355,11 +748,7 @@
         <w:spacing w:before="0" w:after="28"/>
         <w:ind w:left="13" w:right="0" w:hanging="0"/>
         <w:jc w:val="left"/>
-        <w:rPr>
-          <w:rFonts w:ascii="Georgia" w:hAnsi="Georgia"/>
-          <w:sz w:val="20"/>
-          <w:szCs w:val="20"/>
-        </w:rPr>
+        <w:rPr/>
       </w:pPr>
       <w:r>
         <w:rPr>
@@ -431,324 +820,6 @@
     </w:p>
     <w:p>
       <w:pPr>
-        <w:pStyle w:val="Normal"/>
-        <w:tabs>
-          <w:tab w:val="left" w:pos="227" w:leader="none"/>
-        </w:tabs>
-        <w:spacing w:before="0" w:after="28"/>
-        <w:ind w:left="13" w:right="0" w:hanging="0"/>
-        <w:jc w:val="left"/>
-        <w:rPr>
-          <w:rFonts w:ascii="Georgia" w:hAnsi="Georgia" w:eastAsia="Arial Unicode MS" w:cs="Lucida Sans"/>
-          <w:sz w:val="20"/>
-          <w:szCs w:val="20"/>
-        </w:rPr>
-      </w:pPr>
-      <w:r>
-        <w:rPr>
-          <w:rFonts w:eastAsia="Arial Unicode MS" w:cs="Lucida Sans" w:ascii="Georgia" w:hAnsi="Georgia"/>
-          <w:sz w:val="20"/>
-          <w:szCs w:val="20"/>
-        </w:rPr>
-      </w:r>
-    </w:p>
-    <w:p>
-      <w:pPr>
-        <w:pStyle w:val="Normal"/>
-        <w:tabs>
-          <w:tab w:val="left" w:pos="227" w:leader="none"/>
-        </w:tabs>
-        <w:spacing w:before="0" w:after="28"/>
-        <w:ind w:left="13" w:right="0" w:hanging="0"/>
-        <w:jc w:val="left"/>
-        <w:rPr>
-          <w:rFonts w:ascii="Georgia" w:hAnsi="Georgia"/>
-          <w:sz w:val="20"/>
-          <w:szCs w:val="20"/>
-        </w:rPr>
-      </w:pPr>
-      <w:r>
-        <w:rPr>
-          <w:rFonts w:eastAsia="Arial Unicode MS" w:cs="Lucida Sans" w:ascii="Georgia" w:hAnsi="Georgia"/>
-          <w:b/>
-          <w:bCs/>
-          <w:i w:val="false"/>
-          <w:iCs w:val="false"/>
-          <w:sz w:val="20"/>
-          <w:szCs w:val="20"/>
-        </w:rPr>
-        <w:t>Professional Experience</w:t>
-      </w:r>
-    </w:p>
-    <w:p>
-      <w:pPr>
-        <w:pStyle w:val="TextBody"/>
-        <w:tabs>
-          <w:tab w:val="left" w:pos="227" w:leader="none"/>
-        </w:tabs>
-        <w:spacing w:before="0" w:after="28"/>
-        <w:ind w:left="13" w:right="0" w:hanging="0"/>
-        <w:contextualSpacing/>
-        <w:jc w:val="left"/>
-        <w:rPr>
-          <w:rFonts w:ascii="Georgia" w:hAnsi="Georgia"/>
-          <w:sz w:val="20"/>
-          <w:szCs w:val="20"/>
-        </w:rPr>
-      </w:pPr>
-      <w:r>
-        <w:rPr>
-          <w:rFonts w:eastAsia="Arial Unicode MS" w:cs="Lucida Sans" w:ascii="Georgia" w:hAnsi="Georgia"/>
-          <w:b/>
-          <w:bCs/>
-          <w:i w:val="false"/>
-          <w:iCs w:val="false"/>
-          <w:sz w:val="20"/>
-          <w:szCs w:val="20"/>
-        </w:rPr>
-        <w:t xml:space="preserve">TransPerfect Translations, OneLink team, Corvallis, OR, USA </w:t>
-        <w:tab/>
-        <w:tab/>
-        <w:t xml:space="preserve">                         </w:t>
-      </w:r>
-      <w:r>
-        <w:rPr>
-          <w:rFonts w:eastAsia="Arial Unicode MS" w:cs="Lucida Sans" w:ascii="Georgia" w:hAnsi="Georgia"/>
-          <w:b w:val="false"/>
-          <w:bCs w:val="false"/>
-          <w:i w:val="false"/>
-          <w:iCs w:val="false"/>
-          <w:sz w:val="20"/>
-          <w:szCs w:val="20"/>
-        </w:rPr>
-        <w:t>Jul 2011 – Present</w:t>
-      </w:r>
-      <w:r>
-        <w:rPr>
-          <w:rFonts w:eastAsia="Arial Unicode MS" w:cs="Lucida Sans" w:ascii="Georgia" w:hAnsi="Georgia"/>
-          <w:b/>
-          <w:bCs/>
-          <w:i w:val="false"/>
-          <w:iCs w:val="false"/>
-          <w:sz w:val="20"/>
-          <w:szCs w:val="20"/>
-        </w:rPr>
-        <w:t xml:space="preserve"> </w:t>
-      </w:r>
-    </w:p>
-    <w:p>
-      <w:pPr>
-        <w:pStyle w:val="TextBody"/>
-        <w:tabs>
-          <w:tab w:val="left" w:pos="227" w:leader="none"/>
-        </w:tabs>
-        <w:spacing w:before="0" w:after="28"/>
-        <w:ind w:left="13" w:right="0" w:hanging="0"/>
-        <w:contextualSpacing/>
-        <w:jc w:val="left"/>
-        <w:rPr>
-          <w:rFonts w:ascii="Georgia" w:hAnsi="Georgia"/>
-          <w:sz w:val="20"/>
-          <w:szCs w:val="20"/>
-        </w:rPr>
-      </w:pPr>
-      <w:r>
-        <w:rPr>
-          <w:rFonts w:eastAsia="Arial Unicode MS" w:cs="Lucida Sans" w:ascii="Georgia" w:hAnsi="Georgia"/>
-          <w:b w:val="false"/>
-          <w:bCs w:val="false"/>
-          <w:i/>
-          <w:iCs/>
-          <w:sz w:val="20"/>
-          <w:szCs w:val="20"/>
-        </w:rPr>
-        <w:t xml:space="preserve">Systems Administrator </w:t>
-      </w:r>
-    </w:p>
-    <w:p>
-      <w:pPr>
-        <w:pStyle w:val="TextBody"/>
-        <w:numPr>
-          <w:ilvl w:val="0"/>
-          <w:numId w:val="5"/>
-        </w:numPr>
-        <w:tabs>
-          <w:tab w:val="left" w:pos="227" w:leader="none"/>
-        </w:tabs>
-        <w:spacing w:before="0" w:after="28"/>
-        <w:contextualSpacing/>
-        <w:jc w:val="left"/>
-        <w:rPr>
-          <w:rFonts w:ascii="Georgia" w:hAnsi="Georgia"/>
-          <w:sz w:val="20"/>
-          <w:szCs w:val="20"/>
-        </w:rPr>
-      </w:pPr>
-      <w:r>
-        <w:rPr>
-          <w:rFonts w:ascii="Georgia" w:hAnsi="Georgia"/>
-          <w:sz w:val="20"/>
-          <w:szCs w:val="20"/>
-        </w:rPr>
-        <w:t xml:space="preserve">Helping in localizing and maintaining 200+ websites for Fortune 500 and multinational clients using UNIX based proxy software. </w:t>
-      </w:r>
-    </w:p>
-    <w:p>
-      <w:pPr>
-        <w:pStyle w:val="TextBody"/>
-        <w:numPr>
-          <w:ilvl w:val="0"/>
-          <w:numId w:val="5"/>
-        </w:numPr>
-        <w:rPr>
-          <w:rFonts w:ascii="Georgia" w:hAnsi="Georgia"/>
-          <w:sz w:val="20"/>
-          <w:szCs w:val="20"/>
-        </w:rPr>
-      </w:pPr>
-      <w:r>
-        <w:rPr>
-          <w:rFonts w:ascii="Georgia" w:hAnsi="Georgia"/>
-          <w:sz w:val="20"/>
-          <w:szCs w:val="20"/>
-        </w:rPr>
-        <w:t xml:space="preserve">Storing, querying and backing up web crawled data from client websites in MySQL database and generating files for the linguists to translate. </w:t>
-      </w:r>
-    </w:p>
-    <w:p>
-      <w:pPr>
-        <w:pStyle w:val="TextBody"/>
-        <w:numPr>
-          <w:ilvl w:val="0"/>
-          <w:numId w:val="5"/>
-        </w:numPr>
-        <w:rPr>
-          <w:rFonts w:ascii="Georgia" w:hAnsi="Georgia"/>
-          <w:sz w:val="20"/>
-          <w:szCs w:val="20"/>
-        </w:rPr>
-      </w:pPr>
-      <w:r>
-        <w:rPr>
-          <w:rFonts w:ascii="Georgia" w:hAnsi="Georgia"/>
-          <w:sz w:val="20"/>
-          <w:szCs w:val="20"/>
-        </w:rPr>
-        <w:t xml:space="preserve">Provisioning 20+ testing and staging VMs using VMware ESXi server, vSphere clients and boot- strapping these nodes using Chef and Puppet. </w:t>
-      </w:r>
-    </w:p>
-    <w:p>
-      <w:pPr>
-        <w:pStyle w:val="TextBody"/>
-        <w:numPr>
-          <w:ilvl w:val="0"/>
-          <w:numId w:val="5"/>
-        </w:numPr>
-        <w:rPr>
-          <w:rFonts w:ascii="Georgia" w:hAnsi="Georgia"/>
-          <w:sz w:val="20"/>
-          <w:szCs w:val="20"/>
-        </w:rPr>
-      </w:pPr>
-      <w:r>
-        <w:rPr>
-          <w:rFonts w:ascii="Georgia" w:hAnsi="Georgia"/>
-          <w:sz w:val="20"/>
-          <w:szCs w:val="20"/>
-        </w:rPr>
-        <w:t xml:space="preserve">Troubleshooting Apache configuration files to guarantee uninterrupted QA testing on 20+ staging servers. </w:t>
-      </w:r>
-    </w:p>
-    <w:p>
-      <w:pPr>
-        <w:pStyle w:val="TextBody"/>
-        <w:numPr>
-          <w:ilvl w:val="0"/>
-          <w:numId w:val="5"/>
-        </w:numPr>
-        <w:rPr>
-          <w:rFonts w:ascii="Georgia" w:hAnsi="Georgia"/>
-          <w:sz w:val="20"/>
-          <w:szCs w:val="20"/>
-        </w:rPr>
-      </w:pPr>
-      <w:r>
-        <w:rPr>
-          <w:rFonts w:ascii="Georgia" w:hAnsi="Georgia"/>
-          <w:sz w:val="20"/>
-          <w:szCs w:val="20"/>
-        </w:rPr>
-        <w:t xml:space="preserve">Automating recurring software updates and cache backups using BASH/Python scripts and CRON jobs. </w:t>
-      </w:r>
-    </w:p>
-    <w:p>
-      <w:pPr>
-        <w:pStyle w:val="TextBody"/>
-        <w:numPr>
-          <w:ilvl w:val="0"/>
-          <w:numId w:val="5"/>
-        </w:numPr>
-        <w:rPr>
-          <w:rFonts w:ascii="Georgia" w:hAnsi="Georgia"/>
-          <w:sz w:val="20"/>
-          <w:szCs w:val="20"/>
-        </w:rPr>
-      </w:pPr>
-      <w:r>
-        <w:rPr>
-          <w:rFonts w:ascii="Georgia" w:hAnsi="Georgia"/>
-          <w:sz w:val="20"/>
-          <w:szCs w:val="20"/>
-        </w:rPr>
-        <w:t xml:space="preserve">Fixing critical functional issues, tracking these issues with JIRA and collaborating code with engineers using Subversion. </w:t>
-      </w:r>
-    </w:p>
-    <w:p>
-      <w:pPr>
-        <w:pStyle w:val="TextBody"/>
-        <w:numPr>
-          <w:ilvl w:val="0"/>
-          <w:numId w:val="5"/>
-        </w:numPr>
-        <w:rPr>
-          <w:rFonts w:ascii="Georgia" w:hAnsi="Georgia"/>
-          <w:sz w:val="20"/>
-          <w:szCs w:val="20"/>
-        </w:rPr>
-      </w:pPr>
-      <w:r>
-        <w:rPr>
-          <w:rFonts w:ascii="Georgia" w:hAnsi="Georgia"/>
-          <w:sz w:val="20"/>
-          <w:szCs w:val="20"/>
-        </w:rPr>
-        <w:t xml:space="preserve">Contributing to global team of 12 members by investigating network and outage related issues for 6 production data-centers and AWS EC2 instances consisting of 250+ load balanced servers spread across the globe. </w:t>
-      </w:r>
-    </w:p>
-    <w:p>
-      <w:pPr>
-        <w:pStyle w:val="TextBody"/>
-        <w:numPr>
-          <w:ilvl w:val="0"/>
-          <w:numId w:val="5"/>
-        </w:numPr>
-        <w:rPr>
-          <w:rFonts w:ascii="Georgia" w:hAnsi="Georgia"/>
-          <w:sz w:val="20"/>
-          <w:szCs w:val="20"/>
-        </w:rPr>
-      </w:pPr>
-      <w:r>
-        <w:rPr>
-          <w:rFonts w:ascii="Georgia" w:hAnsi="Georgia"/>
-          <w:sz w:val="20"/>
-          <w:szCs w:val="20"/>
-        </w:rPr>
-        <w:t xml:space="preserve">Training new hires, assisting the manager in claiming/delegating daily tasks within the team and documenting the company processes in Confluence to help improve the software. </w:t>
-      </w:r>
-    </w:p>
-    <w:p>
-      <w:pPr>
         <w:pStyle w:val="TextBody"/>
         <w:numPr>
           <w:ilvl w:val="0"/>
@@ -781,14 +852,10 @@
         </w:numPr>
         <w:bidi w:val="0"/>
         <w:spacing w:lineRule="auto" w:line="216" w:before="0" w:after="144"/>
-        <w:ind w:left="360" w:right="0" w:hanging="0"/>
+        <w:ind w:right="0" w:hanging="0"/>
         <w:contextualSpacing/>
         <w:jc w:val="left"/>
-        <w:rPr>
-          <w:rFonts w:ascii="Georgia" w:hAnsi="Georgia"/>
-          <w:sz w:val="20"/>
-          <w:szCs w:val="20"/>
-        </w:rPr>
+        <w:rPr/>
       </w:pPr>
       <w:r>
         <w:rPr>
@@ -808,7 +875,7 @@
         <w:pStyle w:val="TextBody"/>
         <w:numPr>
           <w:ilvl w:val="0"/>
-          <w:numId w:val="6"/>
+          <w:numId w:val="5"/>
         </w:numPr>
         <w:tabs>
           <w:tab w:val="left" w:pos="227" w:leader="none"/>
@@ -849,7 +916,7 @@
         <w:pStyle w:val="TextBody"/>
         <w:numPr>
           <w:ilvl w:val="0"/>
-          <w:numId w:val="6"/>
+          <w:numId w:val="5"/>
         </w:numPr>
         <w:tabs>
           <w:tab w:val="left" w:pos="227" w:leader="none"/>
@@ -888,7 +955,7 @@
         <w:pStyle w:val="TextBody"/>
         <w:numPr>
           <w:ilvl w:val="0"/>
-          <w:numId w:val="6"/>
+          <w:numId w:val="5"/>
         </w:numPr>
         <w:tabs>
           <w:tab w:val="left" w:pos="227" w:leader="none"/>
@@ -943,23 +1010,7 @@
         <w:tab/>
         <w:tab/>
         <w:tab/>
-        <w:t xml:space="preserve">  (Chef, Puppet), Version Control (Subversion, Gi</w:t>
-      </w:r>
-      <w:r>
-        <w:rPr>
-          <w:rFonts w:ascii="Georgia" w:hAnsi="Georgia"/>
-          <w:sz w:val="20"/>
-          <w:szCs w:val="20"/>
-        </w:rPr>
-        <w:t>t</w:t>
-      </w:r>
-      <w:r>
-        <w:rPr>
-          <w:rFonts w:ascii="Georgia" w:hAnsi="Georgia"/>
-          <w:sz w:val="20"/>
-          <w:szCs w:val="20"/>
-        </w:rPr>
-        <w:t xml:space="preserve">), Virtualization </w:t>
+        <w:t xml:space="preserve">  (Chef, Puppet), Version Control (Subversion, Git), Virtualization </w:t>
         <w:tab/>
         <w:tab/>
         <w:tab/>
@@ -995,11 +1046,7 @@
       <w:pPr>
         <w:pStyle w:val="TextBody"/>
         <w:jc w:val="left"/>
-        <w:rPr>
-          <w:rFonts w:ascii="Georgia" w:hAnsi="Georgia"/>
-          <w:sz w:val="20"/>
-          <w:szCs w:val="20"/>
-        </w:rPr>
+        <w:rPr/>
       </w:pPr>
       <w:r>
         <w:rPr>
@@ -1096,14 +1143,14 @@
         <w:contextualSpacing/>
         <w:jc w:val="left"/>
         <w:rPr>
-          <w:rFonts w:ascii="Georgia" w:hAnsi="Georgia" w:eastAsia="Lucida Sans" w:cs="Lucida Sans"/>
+          <w:rFonts w:ascii="Georgia" w:hAnsi="Georgia"/>
           <w:sz w:val="20"/>
           <w:szCs w:val="20"/>
         </w:rPr>
       </w:pPr>
       <w:r>
         <w:rPr>
-          <w:rFonts w:eastAsia="Lucida Sans" w:cs="Lucida Sans" w:ascii="Georgia" w:hAnsi="Georgia"/>
+          <w:rFonts w:ascii="Georgia" w:hAnsi="Georgia"/>
           <w:sz w:val="20"/>
           <w:szCs w:val="20"/>
         </w:rPr>
@@ -1112,15 +1159,11 @@
     <w:p>
       <w:pPr>
         <w:pStyle w:val="Normal"/>
-        <w:numPr>
-          <w:ilvl w:val="0"/>
-          <w:numId w:val="0"/>
-        </w:numPr>
         <w:tabs>
           <w:tab w:val="left" w:pos="227" w:leader="none"/>
         </w:tabs>
         <w:spacing w:before="0" w:after="28"/>
-        <w:ind w:hanging="0"/>
+        <w:ind w:left="0" w:right="180" w:hanging="0"/>
         <w:jc w:val="left"/>
         <w:rPr>
           <w:rFonts w:ascii="Georgia" w:hAnsi="Georgia"/>
@@ -1133,53 +1176,10 @@
           <w:rFonts w:eastAsia="Arial Unicode MS" w:cs="Lucida Sans" w:ascii="Georgia" w:hAnsi="Georgia"/>
           <w:b/>
           <w:bCs/>
-          <w:i w:val="false"/>
-          <w:iCs w:val="false"/>
           <w:sz w:val="20"/>
           <w:szCs w:val="20"/>
         </w:rPr>
-        <w:t>TAG Alignment</w:t>
-      </w:r>
-      <w:r>
-        <w:rPr>
-          <w:rFonts w:eastAsia="Arial Unicode MS" w:cs="Lucida Sans" w:ascii="Georgia" w:hAnsi="Georgia"/>
-          <w:i/>
-          <w:iCs/>
-          <w:sz w:val="20"/>
-          <w:szCs w:val="20"/>
-        </w:rPr>
-        <w:t xml:space="preserve">, Bioinformatics Course, UO, Eugene, OR </w:t>
-        <w:tab/>
-      </w:r>
-      <w:r>
-        <w:rPr>
-          <w:rFonts w:eastAsia="Arial Unicode MS" w:cs="Lucida Sans" w:ascii="Georgia" w:hAnsi="Georgia"/>
-          <w:sz w:val="20"/>
-          <w:szCs w:val="20"/>
-        </w:rPr>
-        <w:tab/>
-        <w:tab/>
-        <w:tab/>
-        <w:tab/>
-        <w:t xml:space="preserve">Jan </w:t>
-      </w:r>
-      <w:bookmarkStart w:id="0" w:name="__DdeLink__9_1201290088"/>
-      <w:r>
-        <w:rPr>
-          <w:rFonts w:eastAsia="Arial Unicode MS" w:cs="Lucida Sans" w:ascii="Georgia" w:hAnsi="Georgia"/>
-          <w:sz w:val="20"/>
-          <w:szCs w:val="20"/>
-        </w:rPr>
-        <w:t>–</w:t>
-      </w:r>
-      <w:bookmarkEnd w:id="0"/>
-      <w:r>
-        <w:rPr>
-          <w:rFonts w:eastAsia="Arial Unicode MS" w:cs="Lucida Sans" w:ascii="Georgia" w:hAnsi="Georgia"/>
-          <w:sz w:val="20"/>
-          <w:szCs w:val="20"/>
-        </w:rPr>
-        <w:t xml:space="preserve"> Mar, 2011</w:t>
+        <w:t>Other Interests</w:t>
       </w:r>
     </w:p>
     <w:p>
@@ -1203,88 +1203,6 @@
       </w:pPr>
       <w:r>
         <w:rPr>
-          <w:rFonts w:ascii="Georgia" w:hAnsi="Georgia"/>
-          <w:sz w:val="20"/>
-          <w:szCs w:val="20"/>
-        </w:rPr>
-        <w:t xml:space="preserve">Developed website in Linux, Apache, MySQL and PHP (LAMP) to automate and improve the manual process of finding mismatches in Transposon Associated Genome for Biology department. The website consisted of web interface to input Raw Illumina Sequence Data and generate the count of potential mismatches in an output file on a local server. </w:t>
-      </w:r>
-    </w:p>
-    <w:p>
-      <w:pPr>
-        <w:pStyle w:val="TextBody"/>
-        <w:numPr>
-          <w:ilvl w:val="0"/>
-          <w:numId w:val="0"/>
-        </w:numPr>
-        <w:tabs>
-          <w:tab w:val="left" w:pos="227" w:leader="none"/>
-        </w:tabs>
-        <w:spacing w:before="0" w:after="28"/>
-        <w:ind w:left="720" w:hanging="0"/>
-        <w:contextualSpacing/>
-        <w:jc w:val="left"/>
-        <w:rPr>
-          <w:rFonts w:ascii="Georgia" w:hAnsi="Georgia"/>
-          <w:sz w:val="20"/>
-          <w:szCs w:val="20"/>
-        </w:rPr>
-      </w:pPr>
-      <w:r>
-        <w:rPr>
-          <w:rFonts w:ascii="Georgia" w:hAnsi="Georgia"/>
-          <w:sz w:val="20"/>
-          <w:szCs w:val="20"/>
-        </w:rPr>
-      </w:r>
-    </w:p>
-    <w:p>
-      <w:pPr>
-        <w:pStyle w:val="Normal"/>
-        <w:tabs>
-          <w:tab w:val="left" w:pos="227" w:leader="none"/>
-        </w:tabs>
-        <w:spacing w:before="0" w:after="28"/>
-        <w:ind w:left="0" w:right="180" w:hanging="0"/>
-        <w:jc w:val="left"/>
-        <w:rPr>
-          <w:rFonts w:ascii="Georgia" w:hAnsi="Georgia"/>
-          <w:sz w:val="20"/>
-          <w:szCs w:val="20"/>
-        </w:rPr>
-      </w:pPr>
-      <w:r>
-        <w:rPr>
-          <w:rFonts w:eastAsia="Arial Unicode MS" w:cs="Lucida Sans" w:ascii="Georgia" w:hAnsi="Georgia"/>
-          <w:b/>
-          <w:bCs/>
-          <w:sz w:val="20"/>
-          <w:szCs w:val="20"/>
-        </w:rPr>
-        <w:t>Other Interests</w:t>
-      </w:r>
-    </w:p>
-    <w:p>
-      <w:pPr>
-        <w:pStyle w:val="TextBody"/>
-        <w:numPr>
-          <w:ilvl w:val="0"/>
-          <w:numId w:val="4"/>
-        </w:numPr>
-        <w:tabs>
-          <w:tab w:val="left" w:pos="227" w:leader="none"/>
-        </w:tabs>
-        <w:spacing w:before="0" w:after="28"/>
-        <w:contextualSpacing/>
-        <w:jc w:val="left"/>
-        <w:rPr>
-          <w:rFonts w:ascii="Georgia" w:hAnsi="Georgia"/>
-          <w:sz w:val="20"/>
-          <w:szCs w:val="20"/>
-        </w:rPr>
-      </w:pPr>
-      <w:r>
-        <w:rPr>
           <w:rFonts w:eastAsia="Arial Unicode MS" w:cs="Lucida Sans" w:ascii="Georgia" w:hAnsi="Georgia"/>
           <w:sz w:val="20"/>
           <w:szCs w:val="20"/>
@@ -1305,14 +1223,10 @@
         <w:spacing w:before="0" w:after="28"/>
         <w:contextualSpacing/>
         <w:jc w:val="left"/>
-        <w:rPr>
-          <w:rFonts w:ascii="Georgia" w:hAnsi="Georgia"/>
-          <w:sz w:val="20"/>
-          <w:szCs w:val="20"/>
-        </w:rPr>
-      </w:pPr>
-      <w:bookmarkStart w:id="1" w:name="__DdeLink__168_491577472"/>
-      <w:bookmarkEnd w:id="1"/>
+        <w:rPr/>
+      </w:pPr>
+      <w:bookmarkStart w:id="0" w:name="__DdeLink__168_491577472"/>
+      <w:bookmarkEnd w:id="0"/>
       <w:r>
         <w:rPr>
           <w:rFonts w:eastAsia="Arial Unicode MS" w:cs="Lucida Sans" w:ascii="Georgia" w:hAnsi="Georgia"/>
@@ -1794,7 +1708,7 @@
       </w:pPr>
       <w:rPr>
         <w:rFonts w:ascii="Symbol" w:hAnsi="Symbol" w:cs="Symbol" w:hint="default"/>
-        <w:sz w:val="21"/>
+        <w:sz w:val="20"/>
         <w:szCs w:val="21"/>
         <w:rFonts w:cs="OpenSymbol"/>
       </w:rPr>
@@ -1959,169 +1873,6 @@
       <w:rPr>
         <w:rFonts w:ascii="Symbol" w:hAnsi="Symbol" w:cs="Symbol" w:hint="default"/>
         <w:sz w:val="20"/>
-        <w:szCs w:val="21"/>
-        <w:rFonts w:cs="OpenSymbol"/>
-      </w:rPr>
-    </w:lvl>
-    <w:lvl w:ilvl="1">
-      <w:start w:val="1"/>
-      <w:numFmt w:val="bullet"/>
-      <w:lvlText w:val="◦"/>
-      <w:lvlJc w:val="left"/>
-      <w:pPr>
-        <w:tabs>
-          <w:tab w:val="num" w:pos="1080"/>
-        </w:tabs>
-        <w:ind w:left="1080" w:hanging="360"/>
-      </w:pPr>
-      <w:rPr>
-        <w:rFonts w:ascii="OpenSymbol" w:hAnsi="OpenSymbol" w:cs="OpenSymbol" w:hint="default"/>
-        <w:sz w:val="21"/>
-        <w:szCs w:val="21"/>
-        <w:rFonts w:cs="OpenSymbol"/>
-      </w:rPr>
-    </w:lvl>
-    <w:lvl w:ilvl="2">
-      <w:start w:val="1"/>
-      <w:numFmt w:val="bullet"/>
-      <w:lvlText w:val="▪"/>
-      <w:lvlJc w:val="left"/>
-      <w:pPr>
-        <w:tabs>
-          <w:tab w:val="num" w:pos="1440"/>
-        </w:tabs>
-        <w:ind w:left="1440" w:hanging="360"/>
-      </w:pPr>
-      <w:rPr>
-        <w:rFonts w:ascii="OpenSymbol" w:hAnsi="OpenSymbol" w:cs="OpenSymbol" w:hint="default"/>
-        <w:sz w:val="21"/>
-        <w:szCs w:val="21"/>
-        <w:rFonts w:cs="OpenSymbol"/>
-      </w:rPr>
-    </w:lvl>
-    <w:lvl w:ilvl="3">
-      <w:start w:val="1"/>
-      <w:numFmt w:val="bullet"/>
-      <w:lvlText w:val=""/>
-      <w:lvlJc w:val="left"/>
-      <w:pPr>
-        <w:tabs>
-          <w:tab w:val="num" w:pos="1800"/>
-        </w:tabs>
-        <w:ind w:left="1800" w:hanging="360"/>
-      </w:pPr>
-      <w:rPr>
-        <w:rFonts w:ascii="Symbol" w:hAnsi="Symbol" w:cs="Symbol" w:hint="default"/>
-        <w:sz w:val="21"/>
-        <w:szCs w:val="21"/>
-        <w:rFonts w:cs="OpenSymbol"/>
-      </w:rPr>
-    </w:lvl>
-    <w:lvl w:ilvl="4">
-      <w:start w:val="1"/>
-      <w:numFmt w:val="bullet"/>
-      <w:lvlText w:val="◦"/>
-      <w:lvlJc w:val="left"/>
-      <w:pPr>
-        <w:tabs>
-          <w:tab w:val="num" w:pos="2160"/>
-        </w:tabs>
-        <w:ind w:left="2160" w:hanging="360"/>
-      </w:pPr>
-      <w:rPr>
-        <w:rFonts w:ascii="OpenSymbol" w:hAnsi="OpenSymbol" w:cs="OpenSymbol" w:hint="default"/>
-        <w:sz w:val="21"/>
-        <w:szCs w:val="21"/>
-        <w:rFonts w:cs="OpenSymbol"/>
-      </w:rPr>
-    </w:lvl>
-    <w:lvl w:ilvl="5">
-      <w:start w:val="1"/>
-      <w:numFmt w:val="bullet"/>
-      <w:lvlText w:val="▪"/>
-      <w:lvlJc w:val="left"/>
-      <w:pPr>
-        <w:tabs>
-          <w:tab w:val="num" w:pos="2520"/>
-        </w:tabs>
-        <w:ind w:left="2520" w:hanging="360"/>
-      </w:pPr>
-      <w:rPr>
-        <w:rFonts w:ascii="OpenSymbol" w:hAnsi="OpenSymbol" w:cs="OpenSymbol" w:hint="default"/>
-        <w:sz w:val="21"/>
-        <w:szCs w:val="21"/>
-        <w:rFonts w:cs="OpenSymbol"/>
-      </w:rPr>
-    </w:lvl>
-    <w:lvl w:ilvl="6">
-      <w:start w:val="1"/>
-      <w:numFmt w:val="bullet"/>
-      <w:lvlText w:val=""/>
-      <w:lvlJc w:val="left"/>
-      <w:pPr>
-        <w:tabs>
-          <w:tab w:val="num" w:pos="2880"/>
-        </w:tabs>
-        <w:ind w:left="2880" w:hanging="360"/>
-      </w:pPr>
-      <w:rPr>
-        <w:rFonts w:ascii="Symbol" w:hAnsi="Symbol" w:cs="Symbol" w:hint="default"/>
-        <w:sz w:val="21"/>
-        <w:szCs w:val="21"/>
-        <w:rFonts w:cs="OpenSymbol"/>
-      </w:rPr>
-    </w:lvl>
-    <w:lvl w:ilvl="7">
-      <w:start w:val="1"/>
-      <w:numFmt w:val="bullet"/>
-      <w:lvlText w:val="◦"/>
-      <w:lvlJc w:val="left"/>
-      <w:pPr>
-        <w:tabs>
-          <w:tab w:val="num" w:pos="3240"/>
-        </w:tabs>
-        <w:ind w:left="3240" w:hanging="360"/>
-      </w:pPr>
-      <w:rPr>
-        <w:rFonts w:ascii="OpenSymbol" w:hAnsi="OpenSymbol" w:cs="OpenSymbol" w:hint="default"/>
-        <w:sz w:val="21"/>
-        <w:szCs w:val="21"/>
-        <w:rFonts w:cs="OpenSymbol"/>
-      </w:rPr>
-    </w:lvl>
-    <w:lvl w:ilvl="8">
-      <w:start w:val="1"/>
-      <w:numFmt w:val="bullet"/>
-      <w:lvlText w:val="▪"/>
-      <w:lvlJc w:val="left"/>
-      <w:pPr>
-        <w:tabs>
-          <w:tab w:val="num" w:pos="3600"/>
-        </w:tabs>
-        <w:ind w:left="3600" w:hanging="360"/>
-      </w:pPr>
-      <w:rPr>
-        <w:rFonts w:ascii="OpenSymbol" w:hAnsi="OpenSymbol" w:cs="OpenSymbol" w:hint="default"/>
-        <w:sz w:val="21"/>
-        <w:szCs w:val="21"/>
-        <w:rFonts w:cs="OpenSymbol"/>
-      </w:rPr>
-    </w:lvl>
-  </w:abstractNum>
-  <w:abstractNum w:abstractNumId="6">
-    <w:lvl w:ilvl="0">
-      <w:start w:val="1"/>
-      <w:numFmt w:val="bullet"/>
-      <w:lvlText w:val=""/>
-      <w:lvlJc w:val="left"/>
-      <w:pPr>
-        <w:tabs>
-          <w:tab w:val="num" w:pos="720"/>
-        </w:tabs>
-        <w:ind w:left="720" w:hanging="360"/>
-      </w:pPr>
-      <w:rPr>
-        <w:rFonts w:ascii="Symbol" w:hAnsi="Symbol" w:cs="Symbol" w:hint="default"/>
         <w:rFonts w:cs="Symbol"/>
       </w:rPr>
     </w:lvl>
@@ -2254,7 +2005,7 @@
       </w:rPr>
     </w:lvl>
   </w:abstractNum>
-  <w:abstractNum w:abstractNumId="7">
+  <w:abstractNum w:abstractNumId="6">
     <w:lvl w:ilvl="0">
       <w:start w:val="1"/>
       <w:numFmt w:val="none"/>
@@ -2390,9 +2141,6 @@
   </w:num>
   <w:num w:numId="6">
     <w:abstractNumId w:val="6"/>
-  </w:num>
-  <w:num w:numId="7">
-    <w:abstractNumId w:val="7"/>
   </w:num>
 </w:numbering>
 </file>
@@ -8547,6 +8295,402 @@
       <w:rFonts w:cs="Symbol"/>
     </w:rPr>
   </w:style>
+  <w:style w:type="character" w:styleId="ListLabel755">
+    <w:name w:val="ListLabel 755"/>
+    <w:qFormat/>
+    <w:rPr>
+      <w:rFonts w:ascii="Georgia" w:hAnsi="Georgia" w:cs="Symbol"/>
+      <w:sz w:val="20"/>
+    </w:rPr>
+  </w:style>
+  <w:style w:type="character" w:styleId="ListLabel756">
+    <w:name w:val="ListLabel 756"/>
+    <w:qFormat/>
+    <w:rPr>
+      <w:rFonts w:ascii="Georgia" w:hAnsi="Georgia" w:cs="OpenSymbol"/>
+      <w:sz w:val="20"/>
+      <w:szCs w:val="21"/>
+    </w:rPr>
+  </w:style>
+  <w:style w:type="character" w:styleId="ListLabel757">
+    <w:name w:val="ListLabel 757"/>
+    <w:qFormat/>
+    <w:rPr>
+      <w:rFonts w:cs="OpenSymbol"/>
+      <w:sz w:val="21"/>
+      <w:szCs w:val="21"/>
+    </w:rPr>
+  </w:style>
+  <w:style w:type="character" w:styleId="ListLabel758">
+    <w:name w:val="ListLabel 758"/>
+    <w:qFormat/>
+    <w:rPr>
+      <w:rFonts w:cs="OpenSymbol"/>
+      <w:sz w:val="21"/>
+      <w:szCs w:val="21"/>
+    </w:rPr>
+  </w:style>
+  <w:style w:type="character" w:styleId="ListLabel759">
+    <w:name w:val="ListLabel 759"/>
+    <w:qFormat/>
+    <w:rPr>
+      <w:rFonts w:cs="OpenSymbol"/>
+      <w:sz w:val="21"/>
+      <w:szCs w:val="21"/>
+    </w:rPr>
+  </w:style>
+  <w:style w:type="character" w:styleId="ListLabel760">
+    <w:name w:val="ListLabel 760"/>
+    <w:qFormat/>
+    <w:rPr>
+      <w:rFonts w:cs="OpenSymbol"/>
+      <w:sz w:val="21"/>
+      <w:szCs w:val="21"/>
+    </w:rPr>
+  </w:style>
+  <w:style w:type="character" w:styleId="ListLabel761">
+    <w:name w:val="ListLabel 761"/>
+    <w:qFormat/>
+    <w:rPr>
+      <w:rFonts w:cs="OpenSymbol"/>
+      <w:sz w:val="21"/>
+      <w:szCs w:val="21"/>
+    </w:rPr>
+  </w:style>
+  <w:style w:type="character" w:styleId="ListLabel762">
+    <w:name w:val="ListLabel 762"/>
+    <w:qFormat/>
+    <w:rPr>
+      <w:rFonts w:cs="OpenSymbol"/>
+      <w:sz w:val="21"/>
+      <w:szCs w:val="21"/>
+    </w:rPr>
+  </w:style>
+  <w:style w:type="character" w:styleId="ListLabel763">
+    <w:name w:val="ListLabel 763"/>
+    <w:qFormat/>
+    <w:rPr>
+      <w:rFonts w:cs="OpenSymbol"/>
+      <w:sz w:val="21"/>
+      <w:szCs w:val="21"/>
+    </w:rPr>
+  </w:style>
+  <w:style w:type="character" w:styleId="ListLabel764">
+    <w:name w:val="ListLabel 764"/>
+    <w:qFormat/>
+    <w:rPr>
+      <w:rFonts w:cs="OpenSymbol"/>
+      <w:sz w:val="21"/>
+      <w:szCs w:val="21"/>
+    </w:rPr>
+  </w:style>
+  <w:style w:type="character" w:styleId="ListLabel765">
+    <w:name w:val="ListLabel 765"/>
+    <w:qFormat/>
+    <w:rPr>
+      <w:rFonts w:ascii="Georgia" w:hAnsi="Georgia" w:cs="OpenSymbol"/>
+      <w:sz w:val="20"/>
+      <w:szCs w:val="21"/>
+    </w:rPr>
+  </w:style>
+  <w:style w:type="character" w:styleId="ListLabel766">
+    <w:name w:val="ListLabel 766"/>
+    <w:qFormat/>
+    <w:rPr>
+      <w:rFonts w:cs="OpenSymbol"/>
+      <w:sz w:val="21"/>
+      <w:szCs w:val="21"/>
+    </w:rPr>
+  </w:style>
+  <w:style w:type="character" w:styleId="ListLabel767">
+    <w:name w:val="ListLabel 767"/>
+    <w:qFormat/>
+    <w:rPr>
+      <w:rFonts w:cs="OpenSymbol"/>
+      <w:sz w:val="21"/>
+      <w:szCs w:val="21"/>
+    </w:rPr>
+  </w:style>
+  <w:style w:type="character" w:styleId="ListLabel768">
+    <w:name w:val="ListLabel 768"/>
+    <w:qFormat/>
+    <w:rPr>
+      <w:rFonts w:cs="OpenSymbol"/>
+      <w:sz w:val="21"/>
+      <w:szCs w:val="21"/>
+    </w:rPr>
+  </w:style>
+  <w:style w:type="character" w:styleId="ListLabel769">
+    <w:name w:val="ListLabel 769"/>
+    <w:qFormat/>
+    <w:rPr>
+      <w:rFonts w:cs="OpenSymbol"/>
+      <w:sz w:val="21"/>
+      <w:szCs w:val="21"/>
+    </w:rPr>
+  </w:style>
+  <w:style w:type="character" w:styleId="ListLabel770">
+    <w:name w:val="ListLabel 770"/>
+    <w:qFormat/>
+    <w:rPr>
+      <w:rFonts w:cs="OpenSymbol"/>
+      <w:sz w:val="21"/>
+      <w:szCs w:val="21"/>
+    </w:rPr>
+  </w:style>
+  <w:style w:type="character" w:styleId="ListLabel771">
+    <w:name w:val="ListLabel 771"/>
+    <w:qFormat/>
+    <w:rPr>
+      <w:rFonts w:cs="OpenSymbol"/>
+      <w:sz w:val="21"/>
+      <w:szCs w:val="21"/>
+    </w:rPr>
+  </w:style>
+  <w:style w:type="character" w:styleId="ListLabel772">
+    <w:name w:val="ListLabel 772"/>
+    <w:qFormat/>
+    <w:rPr>
+      <w:rFonts w:cs="OpenSymbol"/>
+      <w:sz w:val="21"/>
+      <w:szCs w:val="21"/>
+    </w:rPr>
+  </w:style>
+  <w:style w:type="character" w:styleId="ListLabel773">
+    <w:name w:val="ListLabel 773"/>
+    <w:qFormat/>
+    <w:rPr>
+      <w:rFonts w:cs="OpenSymbol"/>
+      <w:sz w:val="21"/>
+      <w:szCs w:val="21"/>
+    </w:rPr>
+  </w:style>
+  <w:style w:type="character" w:styleId="ListLabel774">
+    <w:name w:val="ListLabel 774"/>
+    <w:qFormat/>
+    <w:rPr>
+      <w:rFonts w:ascii="Georgia" w:hAnsi="Georgia" w:cs="OpenSymbol"/>
+      <w:sz w:val="20"/>
+      <w:szCs w:val="21"/>
+    </w:rPr>
+  </w:style>
+  <w:style w:type="character" w:styleId="ListLabel775">
+    <w:name w:val="ListLabel 775"/>
+    <w:qFormat/>
+    <w:rPr>
+      <w:rFonts w:cs="OpenSymbol"/>
+      <w:sz w:val="21"/>
+      <w:szCs w:val="21"/>
+    </w:rPr>
+  </w:style>
+  <w:style w:type="character" w:styleId="ListLabel776">
+    <w:name w:val="ListLabel 776"/>
+    <w:qFormat/>
+    <w:rPr>
+      <w:rFonts w:cs="OpenSymbol"/>
+      <w:sz w:val="21"/>
+      <w:szCs w:val="21"/>
+    </w:rPr>
+  </w:style>
+  <w:style w:type="character" w:styleId="ListLabel777">
+    <w:name w:val="ListLabel 777"/>
+    <w:qFormat/>
+    <w:rPr>
+      <w:rFonts w:cs="OpenSymbol"/>
+      <w:sz w:val="21"/>
+      <w:szCs w:val="21"/>
+    </w:rPr>
+  </w:style>
+  <w:style w:type="character" w:styleId="ListLabel778">
+    <w:name w:val="ListLabel 778"/>
+    <w:qFormat/>
+    <w:rPr>
+      <w:rFonts w:cs="OpenSymbol"/>
+      <w:sz w:val="21"/>
+      <w:szCs w:val="21"/>
+    </w:rPr>
+  </w:style>
+  <w:style w:type="character" w:styleId="ListLabel779">
+    <w:name w:val="ListLabel 779"/>
+    <w:qFormat/>
+    <w:rPr>
+      <w:rFonts w:cs="OpenSymbol"/>
+      <w:sz w:val="21"/>
+      <w:szCs w:val="21"/>
+    </w:rPr>
+  </w:style>
+  <w:style w:type="character" w:styleId="ListLabel780">
+    <w:name w:val="ListLabel 780"/>
+    <w:qFormat/>
+    <w:rPr>
+      <w:rFonts w:cs="OpenSymbol"/>
+      <w:sz w:val="21"/>
+      <w:szCs w:val="21"/>
+    </w:rPr>
+  </w:style>
+  <w:style w:type="character" w:styleId="ListLabel781">
+    <w:name w:val="ListLabel 781"/>
+    <w:qFormat/>
+    <w:rPr>
+      <w:rFonts w:cs="OpenSymbol"/>
+      <w:sz w:val="21"/>
+      <w:szCs w:val="21"/>
+    </w:rPr>
+  </w:style>
+  <w:style w:type="character" w:styleId="ListLabel782">
+    <w:name w:val="ListLabel 782"/>
+    <w:qFormat/>
+    <w:rPr>
+      <w:rFonts w:cs="OpenSymbol"/>
+      <w:sz w:val="21"/>
+      <w:szCs w:val="21"/>
+    </w:rPr>
+  </w:style>
+  <w:style w:type="character" w:styleId="ListLabel783">
+    <w:name w:val="ListLabel 783"/>
+    <w:qFormat/>
+    <w:rPr>
+      <w:rFonts w:ascii="Georgia" w:hAnsi="Georgia" w:cs="OpenSymbol"/>
+      <w:sz w:val="20"/>
+      <w:szCs w:val="21"/>
+    </w:rPr>
+  </w:style>
+  <w:style w:type="character" w:styleId="ListLabel784">
+    <w:name w:val="ListLabel 784"/>
+    <w:qFormat/>
+    <w:rPr>
+      <w:rFonts w:cs="OpenSymbol"/>
+      <w:sz w:val="21"/>
+      <w:szCs w:val="21"/>
+    </w:rPr>
+  </w:style>
+  <w:style w:type="character" w:styleId="ListLabel785">
+    <w:name w:val="ListLabel 785"/>
+    <w:qFormat/>
+    <w:rPr>
+      <w:rFonts w:cs="OpenSymbol"/>
+      <w:sz w:val="21"/>
+      <w:szCs w:val="21"/>
+    </w:rPr>
+  </w:style>
+  <w:style w:type="character" w:styleId="ListLabel786">
+    <w:name w:val="ListLabel 786"/>
+    <w:qFormat/>
+    <w:rPr>
+      <w:rFonts w:cs="OpenSymbol"/>
+      <w:sz w:val="21"/>
+      <w:szCs w:val="21"/>
+    </w:rPr>
+  </w:style>
+  <w:style w:type="character" w:styleId="ListLabel787">
+    <w:name w:val="ListLabel 787"/>
+    <w:qFormat/>
+    <w:rPr>
+      <w:rFonts w:cs="OpenSymbol"/>
+      <w:sz w:val="21"/>
+      <w:szCs w:val="21"/>
+    </w:rPr>
+  </w:style>
+  <w:style w:type="character" w:styleId="ListLabel788">
+    <w:name w:val="ListLabel 788"/>
+    <w:qFormat/>
+    <w:rPr>
+      <w:rFonts w:cs="OpenSymbol"/>
+      <w:sz w:val="21"/>
+      <w:szCs w:val="21"/>
+    </w:rPr>
+  </w:style>
+  <w:style w:type="character" w:styleId="ListLabel789">
+    <w:name w:val="ListLabel 789"/>
+    <w:qFormat/>
+    <w:rPr>
+      <w:rFonts w:cs="OpenSymbol"/>
+      <w:sz w:val="21"/>
+      <w:szCs w:val="21"/>
+    </w:rPr>
+  </w:style>
+  <w:style w:type="character" w:styleId="ListLabel790">
+    <w:name w:val="ListLabel 790"/>
+    <w:qFormat/>
+    <w:rPr>
+      <w:rFonts w:cs="OpenSymbol"/>
+      <w:sz w:val="21"/>
+      <w:szCs w:val="21"/>
+    </w:rPr>
+  </w:style>
+  <w:style w:type="character" w:styleId="ListLabel791">
+    <w:name w:val="ListLabel 791"/>
+    <w:qFormat/>
+    <w:rPr>
+      <w:rFonts w:cs="OpenSymbol"/>
+      <w:sz w:val="21"/>
+      <w:szCs w:val="21"/>
+    </w:rPr>
+  </w:style>
+  <w:style w:type="character" w:styleId="ListLabel792">
+    <w:name w:val="ListLabel 792"/>
+    <w:qFormat/>
+    <w:rPr>
+      <w:rFonts w:ascii="Georgia" w:hAnsi="Georgia" w:cs="Symbol"/>
+      <w:sz w:val="20"/>
+    </w:rPr>
+  </w:style>
+  <w:style w:type="character" w:styleId="ListLabel793">
+    <w:name w:val="ListLabel 793"/>
+    <w:qFormat/>
+    <w:rPr>
+      <w:rFonts w:cs="Symbol"/>
+    </w:rPr>
+  </w:style>
+  <w:style w:type="character" w:styleId="ListLabel794">
+    <w:name w:val="ListLabel 794"/>
+    <w:qFormat/>
+    <w:rPr>
+      <w:rFonts w:cs="Symbol"/>
+    </w:rPr>
+  </w:style>
+  <w:style w:type="character" w:styleId="ListLabel795">
+    <w:name w:val="ListLabel 795"/>
+    <w:qFormat/>
+    <w:rPr>
+      <w:rFonts w:cs="Symbol"/>
+    </w:rPr>
+  </w:style>
+  <w:style w:type="character" w:styleId="ListLabel796">
+    <w:name w:val="ListLabel 796"/>
+    <w:qFormat/>
+    <w:rPr>
+      <w:rFonts w:cs="Symbol"/>
+    </w:rPr>
+  </w:style>
+  <w:style w:type="character" w:styleId="ListLabel797">
+    <w:name w:val="ListLabel 797"/>
+    <w:qFormat/>
+    <w:rPr>
+      <w:rFonts w:cs="Symbol"/>
+    </w:rPr>
+  </w:style>
+  <w:style w:type="character" w:styleId="ListLabel798">
+    <w:name w:val="ListLabel 798"/>
+    <w:qFormat/>
+    <w:rPr>
+      <w:rFonts w:cs="Symbol"/>
+    </w:rPr>
+  </w:style>
+  <w:style w:type="character" w:styleId="ListLabel799">
+    <w:name w:val="ListLabel 799"/>
+    <w:qFormat/>
+    <w:rPr>
+      <w:rFonts w:cs="Symbol"/>
+    </w:rPr>
+  </w:style>
+  <w:style w:type="character" w:styleId="ListLabel800">
+    <w:name w:val="ListLabel 800"/>
+    <w:qFormat/>
+    <w:rPr>
+      <w:rFonts w:cs="Symbol"/>
+    </w:rPr>
+  </w:style>
   <w:style w:type="paragraph" w:styleId="Heading">
     <w:name w:val="Heading"/>
     <w:basedOn w:val="Normal"/>

</xml_diff>